<commit_message>
Update on 29/10/2020 at 17:11
</commit_message>
<xml_diff>
--- a/Documents/Safeguarding/Child Protection Policy.docx
+++ b/Documents/Safeguarding/Child Protection Policy.docx
@@ -2269,13 +2269,8 @@
         <w:ind w:left="720"/>
       </w:pPr>
       <w:r>
-        <w:t>The Prevent Duty June 2015 (under section 26 of the Counter Terrorism and Security Act 2015</w:t>
-      </w:r>
-      <w:proofErr w:type="gramStart"/>
-      <w:r>
-        <w:t>) ;</w:t>
-      </w:r>
-      <w:proofErr w:type="gramEnd"/>
+        <w:t>The Prevent Duty June 2015 (under section 26 of the Counter Terrorism and Security Act 2015) ;</w:t>
+      </w:r>
     </w:p>
     <w:p>
       <w:pPr>
@@ -3612,9 +3607,38 @@
         <w:t>w</w:t>
       </w:r>
       <w:r>
-        <w:t xml:space="preserve">ho </w:t>
-      </w:r>
-      <w:proofErr w:type="gramStart"/>
+        <w:t>ho c</w:t>
+      </w:r>
+      <w:r>
+        <w:rPr>
+          <w:spacing w:val="-2"/>
+        </w:rPr>
+        <w:t>o</w:t>
+      </w:r>
+      <w:r>
+        <w:rPr>
+          <w:spacing w:val="2"/>
+        </w:rPr>
+        <w:t>m</w:t>
+      </w:r>
+      <w:r>
+        <w:t>e</w:t>
+      </w:r>
+      <w:r>
+        <w:rPr>
+          <w:spacing w:val="6"/>
+        </w:rPr>
+        <w:t xml:space="preserve"> </w:t>
+      </w:r>
+      <w:r>
+        <w:t>into</w:t>
+      </w:r>
+      <w:r>
+        <w:rPr>
+          <w:spacing w:val="2"/>
+        </w:rPr>
+        <w:t xml:space="preserve"> </w:t>
+      </w:r>
       <w:r>
         <w:t>c</w:t>
       </w:r>
@@ -3625,27 +3649,586 @@
         <w:t>o</w:t>
       </w:r>
       <w:r>
+        <w:t>nta</w:t>
+      </w:r>
+      <w:r>
+        <w:rPr>
+          <w:spacing w:val="-5"/>
+        </w:rPr>
+        <w:t>c</w:t>
+      </w:r>
+      <w:r>
+        <w:t>t</w:t>
+      </w:r>
+      <w:r>
+        <w:rPr>
+          <w:spacing w:val="4"/>
+        </w:rPr>
+        <w:t xml:space="preserve"> </w:t>
+      </w:r>
+      <w:r>
+        <w:rPr>
+          <w:spacing w:val="-4"/>
+        </w:rPr>
+        <w:t>w</w:t>
+      </w:r>
+      <w:r>
+        <w:t>ith</w:t>
+      </w:r>
+      <w:r>
+        <w:t xml:space="preserve"> </w:t>
+      </w:r>
+      <w:r>
+        <w:t>c</w:t>
+      </w:r>
+      <w:r>
+        <w:rPr>
+          <w:spacing w:val="-3"/>
+        </w:rPr>
+        <w:t>h</w:t>
+      </w:r>
+      <w:r>
+        <w:t>i</w:t>
+      </w:r>
+      <w:r>
+        <w:rPr>
+          <w:spacing w:val="6"/>
+        </w:rPr>
+        <w:t>l</w:t>
+      </w:r>
+      <w:r>
+        <w:rPr>
+          <w:spacing w:val="-1"/>
+        </w:rPr>
+        <w:t>d</w:t>
+      </w:r>
+      <w:r>
+        <w:rPr>
+          <w:spacing w:val="-2"/>
+        </w:rPr>
+        <w:t>r</w:t>
+      </w:r>
+      <w:r>
+        <w:t>en</w:t>
+      </w:r>
+      <w:r>
+        <w:rPr>
+          <w:spacing w:val="3"/>
+        </w:rPr>
+        <w:t xml:space="preserve"> </w:t>
+      </w:r>
+      <w:r>
+        <w:rPr>
+          <w:spacing w:val="-5"/>
+        </w:rPr>
+        <w:t>a</w:t>
+      </w:r>
+      <w:r>
+        <w:t xml:space="preserve">nd </w:t>
+      </w:r>
+      <w:r>
+        <w:rPr>
+          <w:spacing w:val="-3"/>
+        </w:rPr>
+        <w:t>t</w:t>
+      </w:r>
+      <w:r>
+        <w:t>h</w:t>
+      </w:r>
+      <w:r>
+        <w:rPr>
+          <w:spacing w:val="-4"/>
+        </w:rPr>
+        <w:t>e</w:t>
+      </w:r>
+      <w:r>
+        <w:rPr>
+          <w:spacing w:val="6"/>
+        </w:rPr>
+        <w:t>i</w:t>
+      </w:r>
+      <w:r>
+        <w:t>r</w:t>
+      </w:r>
+      <w:r>
+        <w:rPr>
+          <w:spacing w:val="-4"/>
+        </w:rPr>
+        <w:t xml:space="preserve"> </w:t>
+      </w:r>
+      <w:r>
         <w:rPr>
           <w:spacing w:val="2"/>
         </w:rPr>
+        <w:t>f</w:t>
+      </w:r>
+      <w:r>
+        <w:t>a</w:t>
+      </w:r>
+      <w:r>
+        <w:rPr>
+          <w:spacing w:val="-3"/>
+        </w:rPr>
         <w:t>m</w:t>
       </w:r>
       <w:r>
-        <w:t>e</w:t>
+        <w:t>ilies</w:t>
+      </w:r>
+      <w:r>
+        <w:rPr>
+          <w:spacing w:val="2"/>
+        </w:rPr>
+        <w:t xml:space="preserve"> </w:t>
+      </w:r>
+      <w:r>
+        <w:rPr>
+          <w:spacing w:val="-5"/>
+        </w:rPr>
+        <w:t>a</w:t>
+      </w:r>
+      <w:r>
+        <w:t>nd ca</w:t>
+      </w:r>
+      <w:r>
+        <w:rPr>
+          <w:spacing w:val="-2"/>
+        </w:rPr>
+        <w:t>r</w:t>
+      </w:r>
+      <w:r>
+        <w:t>e</w:t>
+      </w:r>
+      <w:r>
+        <w:rPr>
+          <w:spacing w:val="-2"/>
+        </w:rPr>
+        <w:t>r</w:t>
+      </w:r>
+      <w:r>
+        <w:t>s</w:t>
+      </w:r>
+      <w:r>
+        <w:rPr>
+          <w:spacing w:val="2"/>
+        </w:rPr>
+        <w:t xml:space="preserve"> </w:t>
+      </w:r>
+      <w:r>
+        <w:t>h</w:t>
+      </w:r>
+      <w:r>
+        <w:rPr>
+          <w:spacing w:val="-5"/>
+        </w:rPr>
+        <w:t>a</w:t>
+      </w:r>
+      <w:r>
+        <w:t>ve</w:t>
+      </w:r>
+      <w:r>
+        <w:rPr>
+          <w:spacing w:val="2"/>
+        </w:rPr>
+        <w:t xml:space="preserve"> </w:t>
+      </w:r>
+      <w:r>
+        <w:t>a</w:t>
+      </w:r>
+      <w:r>
+        <w:rPr>
+          <w:spacing w:val="2"/>
+        </w:rPr>
+        <w:t xml:space="preserve"> </w:t>
+      </w:r>
+      <w:r>
+        <w:rPr>
+          <w:spacing w:val="-2"/>
+        </w:rPr>
+        <w:t>ro</w:t>
+      </w:r>
+      <w:r>
+        <w:t>le</w:t>
+      </w:r>
+      <w:r>
+        <w:rPr>
+          <w:spacing w:val="3"/>
+        </w:rPr>
+        <w:t xml:space="preserve"> </w:t>
+      </w:r>
+      <w:r>
+        <w:t xml:space="preserve">to </w:t>
+      </w:r>
+      <w:r>
+        <w:rPr>
+          <w:spacing w:val="-6"/>
+        </w:rPr>
+        <w:t>p</w:t>
+      </w:r>
+      <w:r>
+        <w:t>lay</w:t>
+      </w:r>
+      <w:r>
+        <w:rPr>
+          <w:spacing w:val="-1"/>
+        </w:rPr>
+        <w:t xml:space="preserve"> </w:t>
+      </w:r>
+      <w:r>
+        <w:t>in</w:t>
+      </w:r>
+      <w:r>
+        <w:rPr>
+          <w:spacing w:val="14"/>
+        </w:rPr>
+        <w:t xml:space="preserve"> </w:t>
+      </w:r>
+      <w:r>
+        <w:t>s</w:t>
+      </w:r>
+      <w:r>
+        <w:rPr>
+          <w:spacing w:val="-5"/>
+        </w:rPr>
+        <w:t>a</w:t>
+      </w:r>
+      <w:r>
+        <w:rPr>
+          <w:spacing w:val="2"/>
+        </w:rPr>
+        <w:t>f</w:t>
+      </w:r>
+      <w:r>
+        <w:t>e</w:t>
+      </w:r>
+      <w:r>
+        <w:rPr>
+          <w:spacing w:val="-1"/>
+        </w:rPr>
+        <w:t>g</w:t>
+      </w:r>
+      <w:r>
+        <w:t>ua</w:t>
+      </w:r>
+      <w:r>
+        <w:rPr>
+          <w:spacing w:val="-2"/>
+        </w:rPr>
+        <w:t>r</w:t>
+      </w:r>
+      <w:r>
+        <w:rPr>
+          <w:spacing w:val="-4"/>
+        </w:rPr>
+        <w:t>d</w:t>
       </w:r>
       <w:r>
         <w:rPr>
           <w:spacing w:val="6"/>
         </w:rPr>
-        <w:t xml:space="preserve"> </w:t>
-      </w:r>
-      <w:r>
-        <w:t>into</w:t>
+        <w:t>i</w:t>
+      </w:r>
+      <w:r>
+        <w:t>ng c</w:t>
+      </w:r>
+      <w:r>
+        <w:rPr>
+          <w:spacing w:val="-3"/>
+        </w:rPr>
+        <w:t>h</w:t>
+      </w:r>
+      <w:r>
+        <w:t>i</w:t>
+      </w:r>
+      <w:r>
+        <w:rPr>
+          <w:spacing w:val="6"/>
+        </w:rPr>
+        <w:t>l</w:t>
+      </w:r>
+      <w:r>
+        <w:rPr>
+          <w:spacing w:val="-1"/>
+        </w:rPr>
+        <w:t>d</w:t>
+      </w:r>
+      <w:r>
+        <w:rPr>
+          <w:spacing w:val="-2"/>
+        </w:rPr>
+        <w:t>r</w:t>
+      </w:r>
+      <w:r>
+        <w:t xml:space="preserve">en. </w:t>
+      </w:r>
+      <w:r>
+        <w:rPr>
+          <w:spacing w:val="-5"/>
+        </w:rPr>
+        <w:t>I</w:t>
+      </w:r>
+      <w:r>
+        <w:t>n</w:t>
+      </w:r>
+      <w:r>
+        <w:rPr>
+          <w:spacing w:val="3"/>
+        </w:rPr>
+        <w:t xml:space="preserve"> </w:t>
+      </w:r>
+      <w:r>
+        <w:rPr>
+          <w:spacing w:val="-2"/>
+        </w:rPr>
+        <w:t>or</w:t>
+      </w:r>
+      <w:r>
+        <w:rPr>
+          <w:spacing w:val="-1"/>
+        </w:rPr>
+        <w:t>d</w:t>
+      </w:r>
+      <w:r>
+        <w:t xml:space="preserve">er to </w:t>
+      </w:r>
+      <w:r>
+        <w:rPr>
+          <w:spacing w:val="-3"/>
+        </w:rPr>
+        <w:t>fu</w:t>
+      </w:r>
+      <w:r>
+        <w:rPr>
+          <w:spacing w:val="6"/>
+        </w:rPr>
+        <w:t>l</w:t>
+      </w:r>
+      <w:r>
+        <w:rPr>
+          <w:spacing w:val="-3"/>
+        </w:rPr>
+        <w:t>f</w:t>
+      </w:r>
+      <w:r>
+        <w:t>il</w:t>
+      </w:r>
+      <w:r>
+        <w:rPr>
+          <w:spacing w:val="3"/>
+        </w:rPr>
+        <w:t xml:space="preserve"> </w:t>
+      </w:r>
+      <w:r>
+        <w:t xml:space="preserve">the </w:t>
+      </w:r>
+      <w:r>
+        <w:rPr>
+          <w:spacing w:val="-2"/>
+        </w:rPr>
+        <w:t>r</w:t>
+      </w:r>
+      <w:r>
+        <w:t>es</w:t>
+      </w:r>
+      <w:r>
+        <w:rPr>
+          <w:spacing w:val="-1"/>
+        </w:rPr>
+        <w:t>p</w:t>
+      </w:r>
+      <w:r>
+        <w:rPr>
+          <w:spacing w:val="-2"/>
+        </w:rPr>
+        <w:t>o</w:t>
+      </w:r>
+      <w:r>
+        <w:t>n</w:t>
+      </w:r>
+      <w:r>
+        <w:rPr>
+          <w:spacing w:val="-5"/>
+        </w:rPr>
+        <w:t>s</w:t>
+      </w:r>
+      <w:r>
+        <w:rPr>
+          <w:spacing w:val="6"/>
+        </w:rPr>
+        <w:t>i</w:t>
+      </w:r>
+      <w:r>
+        <w:rPr>
+          <w:spacing w:val="-6"/>
+        </w:rPr>
+        <w:t>b</w:t>
+      </w:r>
+      <w:r>
+        <w:t>ility e</w:t>
       </w:r>
       <w:r>
         <w:rPr>
           <w:spacing w:val="2"/>
         </w:rPr>
+        <w:t>f</w:t>
+      </w:r>
+      <w:r>
+        <w:rPr>
+          <w:spacing w:val="-3"/>
+        </w:rPr>
+        <w:t>f</w:t>
+      </w:r>
+      <w:r>
+        <w:t>ec</w:t>
+      </w:r>
+      <w:r>
+        <w:rPr>
+          <w:spacing w:val="-4"/>
+        </w:rPr>
+        <w:t>t</w:t>
+      </w:r>
+      <w:r>
+        <w:t>i</w:t>
+      </w:r>
+      <w:r>
+        <w:rPr>
+          <w:spacing w:val="2"/>
+        </w:rPr>
+        <w:t>v</w:t>
+      </w:r>
+      <w:r>
+        <w:rPr>
+          <w:spacing w:val="-4"/>
+        </w:rPr>
+        <w:t>e</w:t>
+      </w:r>
+      <w:r>
+        <w:t>l</w:t>
+      </w:r>
+      <w:r>
+        <w:rPr>
+          <w:spacing w:val="4"/>
+        </w:rPr>
+        <w:t>y</w:t>
+      </w:r>
+      <w:r>
+        <w:t>, t</w:t>
+      </w:r>
+      <w:r>
+        <w:rPr>
+          <w:spacing w:val="-3"/>
+        </w:rPr>
+        <w:t>h</w:t>
+      </w:r>
+      <w:r>
+        <w:t>e</w:t>
+      </w:r>
+      <w:r>
+        <w:rPr>
+          <w:spacing w:val="3"/>
+        </w:rPr>
+        <w:t xml:space="preserve"> </w:t>
+      </w:r>
+      <w:r>
+        <w:t>sch</w:t>
+      </w:r>
+      <w:r>
+        <w:rPr>
+          <w:spacing w:val="-2"/>
+        </w:rPr>
+        <w:t>o</w:t>
+      </w:r>
+      <w:r>
+        <w:rPr>
+          <w:spacing w:val="-6"/>
+        </w:rPr>
+        <w:t>o</w:t>
+      </w:r>
+      <w:r>
+        <w:t>l</w:t>
+      </w:r>
+      <w:r>
+        <w:rPr>
+          <w:spacing w:val="3"/>
+        </w:rPr>
+        <w:t xml:space="preserve"> </w:t>
+      </w:r>
+      <w:r>
+        <w:rPr>
+          <w:spacing w:val="-4"/>
+        </w:rPr>
+        <w:t>w</w:t>
+      </w:r>
+      <w:r>
+        <w:t>ill ensu</w:t>
+      </w:r>
+      <w:r>
+        <w:rPr>
+          <w:spacing w:val="-2"/>
+        </w:rPr>
+        <w:t>r</w:t>
+      </w:r>
+      <w:r>
+        <w:t>e</w:t>
+      </w:r>
+      <w:r>
+        <w:rPr>
+          <w:spacing w:val="-1"/>
+        </w:rPr>
+        <w:t xml:space="preserve"> </w:t>
+      </w:r>
+      <w:bookmarkEnd w:id="1"/>
+      <w:r>
+        <w:t>th</w:t>
+      </w:r>
+      <w:r>
+        <w:rPr>
+          <w:spacing w:val="-4"/>
+        </w:rPr>
+        <w:t>e</w:t>
+      </w:r>
+      <w:r>
+        <w:rPr>
+          <w:spacing w:val="6"/>
+        </w:rPr>
+        <w:t>i</w:t>
+      </w:r>
+      <w:r>
+        <w:t>r a</w:t>
+      </w:r>
+      <w:r>
+        <w:rPr>
+          <w:spacing w:val="-1"/>
+        </w:rPr>
+        <w:t>pp</w:t>
+      </w:r>
+      <w:r>
+        <w:rPr>
+          <w:spacing w:val="-2"/>
+        </w:rPr>
+        <w:t>ro</w:t>
+      </w:r>
+      <w:r>
+        <w:t>ach</w:t>
+      </w:r>
+      <w:r>
+        <w:rPr>
+          <w:spacing w:val="-2"/>
+        </w:rPr>
+        <w:t xml:space="preserve"> </w:t>
+      </w:r>
+      <w:r>
+        <w:rPr>
+          <w:spacing w:val="6"/>
+        </w:rPr>
+        <w:t>i</w:t>
+      </w:r>
+      <w:r>
+        <w:t>s</w:t>
+      </w:r>
+      <w:r>
+        <w:rPr>
+          <w:spacing w:val="-3"/>
+        </w:rPr>
         <w:t xml:space="preserve"> </w:t>
       </w:r>
       <w:r>
@@ -3653,790 +4236,192 @@
       </w:r>
       <w:r>
         <w:rPr>
+          <w:spacing w:val="-3"/>
+        </w:rPr>
+        <w:t>h</w:t>
+      </w:r>
+      <w:r>
+        <w:t>ild c</w:t>
+      </w:r>
+      <w:r>
+        <w:rPr>
+          <w:spacing w:val="-4"/>
+        </w:rPr>
+        <w:t>e</w:t>
+      </w:r>
+      <w:r>
+        <w:t>nt</w:t>
+      </w:r>
+      <w:r>
+        <w:rPr>
+          <w:spacing w:val="-2"/>
+        </w:rPr>
+        <w:t>r</w:t>
+      </w:r>
+      <w:r>
+        <w:t>e</w:t>
+      </w:r>
+      <w:r>
+        <w:rPr>
+          <w:spacing w:val="-1"/>
+        </w:rPr>
+        <w:t>d</w:t>
+      </w:r>
+      <w:r>
+        <w:t xml:space="preserve">. </w:t>
+      </w:r>
+      <w:r>
+        <w:rPr>
+          <w:spacing w:val="-4"/>
+        </w:rPr>
+        <w:t>T</w:t>
+      </w:r>
+      <w:r>
+        <w:rPr>
+          <w:spacing w:val="-3"/>
+        </w:rPr>
+        <w:t>h</w:t>
+      </w:r>
+      <w:r>
+        <w:rPr>
+          <w:spacing w:val="6"/>
+        </w:rPr>
+        <w:t>i</w:t>
+      </w:r>
+      <w:r>
+        <w:t>s</w:t>
+      </w:r>
+      <w:r>
+        <w:rPr>
+          <w:spacing w:val="2"/>
+        </w:rPr>
+        <w:t xml:space="preserve"> </w:t>
+      </w:r>
+      <w:r>
+        <w:rPr>
+          <w:spacing w:val="-3"/>
+        </w:rPr>
+        <w:t>m</w:t>
+      </w:r>
+      <w:r>
+        <w:t>eans</w:t>
+      </w:r>
+      <w:r>
+        <w:rPr>
+          <w:spacing w:val="4"/>
+        </w:rPr>
+        <w:t xml:space="preserve"> </w:t>
+      </w:r>
+      <w:r>
+        <w:t>that</w:t>
+      </w:r>
+      <w:r>
+        <w:rPr>
+          <w:spacing w:val="-2"/>
+        </w:rPr>
+        <w:t xml:space="preserve"> </w:t>
+      </w:r>
+      <w:r>
+        <w:t>t</w:t>
+      </w:r>
+      <w:r>
+        <w:rPr>
+          <w:spacing w:val="-3"/>
+        </w:rPr>
+        <w:t>h</w:t>
+      </w:r>
+      <w:r>
+        <w:t xml:space="preserve">ey </w:t>
+      </w:r>
+      <w:r>
+        <w:rPr>
+          <w:spacing w:val="-4"/>
+        </w:rPr>
+        <w:t>w</w:t>
+      </w:r>
+      <w:r>
+        <w:t>ill c</w:t>
+      </w:r>
+      <w:r>
+        <w:rPr>
           <w:spacing w:val="-2"/>
         </w:rPr>
         <w:t>o</w:t>
       </w:r>
       <w:r>
-        <w:t>nta</w:t>
+        <w:t>ns</w:t>
+      </w:r>
+      <w:r>
+        <w:rPr>
+          <w:spacing w:val="6"/>
+        </w:rPr>
+        <w:t>i</w:t>
+      </w:r>
+      <w:r>
+        <w:rPr>
+          <w:spacing w:val="-1"/>
+        </w:rPr>
+        <w:t>d</w:t>
+      </w:r>
+      <w:r>
+        <w:t>e</w:t>
+      </w:r>
+      <w:r>
+        <w:rPr>
+          <w:spacing w:val="-2"/>
+        </w:rPr>
+        <w:t>r</w:t>
+      </w:r>
+      <w:r>
+        <w:t>,</w:t>
+      </w:r>
+      <w:r>
+        <w:rPr>
+          <w:spacing w:val="2"/>
+        </w:rPr>
+        <w:t xml:space="preserve"> </w:t>
+      </w:r>
+      <w:r>
+        <w:t>at</w:t>
+      </w:r>
+      <w:r>
+        <w:rPr>
+          <w:spacing w:val="-2"/>
+        </w:rPr>
+        <w:t xml:space="preserve"> </w:t>
       </w:r>
       <w:r>
         <w:rPr>
           <w:spacing w:val="-5"/>
         </w:rPr>
-        <w:t>c</w:t>
-      </w:r>
-      <w:r>
+        <w:t>a</w:t>
+      </w:r>
+      <w:r>
+        <w:t>ll</w:t>
+      </w:r>
+      <w:r>
+        <w:rPr>
+          <w:spacing w:val="3"/>
+        </w:rPr>
+        <w:t xml:space="preserve"> </w:t>
+      </w:r>
+      <w:r>
+        <w:rPr>
+          <w:spacing w:val="-3"/>
+        </w:rPr>
         <w:t>t</w:t>
       </w:r>
       <w:r>
-        <w:rPr>
-          <w:spacing w:val="4"/>
-        </w:rPr>
-        <w:t xml:space="preserve"> </w:t>
-      </w:r>
-      <w:r>
-        <w:rPr>
-          <w:spacing w:val="-4"/>
-        </w:rPr>
-        <w:t>w</w:t>
-      </w:r>
-      <w:r>
-        <w:t>ith</w:t>
-      </w:r>
-      <w:proofErr w:type="gramEnd"/>
-      <w:r>
-        <w:t xml:space="preserve"> </w:t>
-      </w:r>
-      <w:r>
-        <w:t>c</w:t>
-      </w:r>
-      <w:r>
-        <w:rPr>
-          <w:spacing w:val="-3"/>
-        </w:rPr>
-        <w:t>h</w:t>
-      </w:r>
-      <w:r>
         <w:t>i</w:t>
       </w:r>
       <w:r>
         <w:rPr>
-          <w:spacing w:val="6"/>
-        </w:rPr>
-        <w:t>l</w:t>
-      </w:r>
-      <w:r>
-        <w:rPr>
-          <w:spacing w:val="-1"/>
-        </w:rPr>
-        <w:t>d</w:t>
-      </w:r>
-      <w:r>
-        <w:rPr>
-          <w:spacing w:val="-2"/>
-        </w:rPr>
-        <w:t>r</w:t>
-      </w:r>
-      <w:r>
-        <w:t>en</w:t>
-      </w:r>
-      <w:r>
-        <w:rPr>
-          <w:spacing w:val="3"/>
-        </w:rPr>
-        <w:t xml:space="preserve"> </w:t>
-      </w:r>
-      <w:r>
-        <w:rPr>
-          <w:spacing w:val="-5"/>
-        </w:rPr>
-        <w:t>a</w:t>
-      </w:r>
-      <w:r>
-        <w:t xml:space="preserve">nd </w:t>
-      </w:r>
-      <w:r>
-        <w:rPr>
-          <w:spacing w:val="-3"/>
-        </w:rPr>
-        <w:t>t</w:t>
-      </w:r>
-      <w:r>
-        <w:t>h</w:t>
-      </w:r>
-      <w:r>
-        <w:rPr>
-          <w:spacing w:val="-4"/>
-        </w:rPr>
-        <w:t>e</w:t>
-      </w:r>
-      <w:r>
-        <w:rPr>
-          <w:spacing w:val="6"/>
-        </w:rPr>
-        <w:t>i</w:t>
-      </w:r>
-      <w:r>
-        <w:t>r</w:t>
-      </w:r>
-      <w:r>
-        <w:rPr>
-          <w:spacing w:val="-4"/>
-        </w:rPr>
-        <w:t xml:space="preserve"> </w:t>
-      </w:r>
-      <w:r>
-        <w:rPr>
           <w:spacing w:val="2"/>
         </w:rPr>
-        <w:t>f</w:t>
-      </w:r>
-      <w:r>
-        <w:t>a</w:t>
-      </w:r>
-      <w:r>
-        <w:rPr>
-          <w:spacing w:val="-3"/>
-        </w:rPr>
         <w:t>m</w:t>
       </w:r>
       <w:r>
-        <w:t>ilies</w:t>
-      </w:r>
-      <w:r>
-        <w:rPr>
-          <w:spacing w:val="2"/>
-        </w:rPr>
-        <w:t xml:space="preserve"> </w:t>
-      </w:r>
-      <w:r>
-        <w:rPr>
-          <w:spacing w:val="-5"/>
-        </w:rPr>
-        <w:t>a</w:t>
-      </w:r>
-      <w:r>
-        <w:t>nd ca</w:t>
-      </w:r>
-      <w:r>
-        <w:rPr>
-          <w:spacing w:val="-2"/>
-        </w:rPr>
-        <w:t>r</w:t>
-      </w:r>
-      <w:r>
-        <w:t>e</w:t>
-      </w:r>
-      <w:r>
-        <w:rPr>
-          <w:spacing w:val="-2"/>
-        </w:rPr>
-        <w:t>r</w:t>
-      </w:r>
-      <w:r>
-        <w:t>s</w:t>
-      </w:r>
-      <w:r>
-        <w:rPr>
-          <w:spacing w:val="2"/>
-        </w:rPr>
-        <w:t xml:space="preserve"> </w:t>
-      </w:r>
-      <w:r>
-        <w:t>h</w:t>
-      </w:r>
-      <w:r>
-        <w:rPr>
-          <w:spacing w:val="-5"/>
-        </w:rPr>
-        <w:t>a</w:t>
-      </w:r>
-      <w:r>
-        <w:t>ve</w:t>
-      </w:r>
-      <w:r>
-        <w:rPr>
-          <w:spacing w:val="2"/>
-        </w:rPr>
-        <w:t xml:space="preserve"> </w:t>
-      </w:r>
-      <w:r>
-        <w:t>a</w:t>
-      </w:r>
-      <w:r>
-        <w:rPr>
-          <w:spacing w:val="2"/>
-        </w:rPr>
-        <w:t xml:space="preserve"> </w:t>
-      </w:r>
-      <w:r>
-        <w:rPr>
-          <w:spacing w:val="-2"/>
-        </w:rPr>
-        <w:t>ro</w:t>
-      </w:r>
-      <w:r>
-        <w:t>le</w:t>
-      </w:r>
-      <w:r>
-        <w:rPr>
-          <w:spacing w:val="3"/>
-        </w:rPr>
-        <w:t xml:space="preserve"> </w:t>
-      </w:r>
-      <w:r>
-        <w:t xml:space="preserve">to </w:t>
-      </w:r>
-      <w:r>
-        <w:rPr>
-          <w:spacing w:val="-6"/>
-        </w:rPr>
-        <w:t>p</w:t>
-      </w:r>
-      <w:r>
-        <w:t>lay</w:t>
-      </w:r>
-      <w:r>
-        <w:rPr>
-          <w:spacing w:val="-1"/>
-        </w:rPr>
-        <w:t xml:space="preserve"> </w:t>
-      </w:r>
-      <w:r>
-        <w:t>in</w:t>
-      </w:r>
-      <w:r>
-        <w:rPr>
-          <w:spacing w:val="14"/>
-        </w:rPr>
-        <w:t xml:space="preserve"> </w:t>
-      </w:r>
-      <w:r>
-        <w:t>s</w:t>
-      </w:r>
-      <w:r>
-        <w:rPr>
-          <w:spacing w:val="-5"/>
-        </w:rPr>
-        <w:t>a</w:t>
-      </w:r>
-      <w:r>
-        <w:rPr>
-          <w:spacing w:val="2"/>
-        </w:rPr>
-        <w:t>f</w:t>
-      </w:r>
-      <w:r>
-        <w:t>e</w:t>
-      </w:r>
-      <w:r>
-        <w:rPr>
-          <w:spacing w:val="-1"/>
-        </w:rPr>
-        <w:t>g</w:t>
-      </w:r>
-      <w:r>
-        <w:t>ua</w:t>
-      </w:r>
-      <w:r>
-        <w:rPr>
-          <w:spacing w:val="-2"/>
-        </w:rPr>
-        <w:t>r</w:t>
-      </w:r>
-      <w:r>
-        <w:rPr>
-          <w:spacing w:val="-4"/>
-        </w:rPr>
-        <w:t>d</w:t>
-      </w:r>
-      <w:r>
-        <w:rPr>
-          <w:spacing w:val="6"/>
-        </w:rPr>
-        <w:t>i</w:t>
-      </w:r>
-      <w:r>
-        <w:t>ng c</w:t>
-      </w:r>
-      <w:r>
-        <w:rPr>
-          <w:spacing w:val="-3"/>
-        </w:rPr>
-        <w:t>h</w:t>
-      </w:r>
-      <w:r>
-        <w:t>i</w:t>
-      </w:r>
-      <w:r>
-        <w:rPr>
-          <w:spacing w:val="6"/>
-        </w:rPr>
-        <w:t>l</w:t>
-      </w:r>
-      <w:r>
-        <w:rPr>
-          <w:spacing w:val="-1"/>
-        </w:rPr>
-        <w:t>d</w:t>
-      </w:r>
-      <w:r>
-        <w:rPr>
-          <w:spacing w:val="-2"/>
-        </w:rPr>
-        <w:t>r</w:t>
-      </w:r>
-      <w:r>
-        <w:t xml:space="preserve">en. </w:t>
-      </w:r>
-      <w:r>
-        <w:rPr>
-          <w:spacing w:val="-5"/>
-        </w:rPr>
-        <w:t>I</w:t>
-      </w:r>
-      <w:r>
-        <w:t>n</w:t>
-      </w:r>
-      <w:r>
-        <w:rPr>
-          <w:spacing w:val="3"/>
-        </w:rPr>
-        <w:t xml:space="preserve"> </w:t>
-      </w:r>
-      <w:r>
-        <w:rPr>
-          <w:spacing w:val="-2"/>
-        </w:rPr>
-        <w:t>or</w:t>
-      </w:r>
-      <w:r>
-        <w:rPr>
-          <w:spacing w:val="-1"/>
-        </w:rPr>
-        <w:t>d</w:t>
-      </w:r>
-      <w:r>
-        <w:t xml:space="preserve">er to </w:t>
-      </w:r>
-      <w:r>
-        <w:rPr>
-          <w:spacing w:val="-3"/>
-        </w:rPr>
-        <w:t>fu</w:t>
-      </w:r>
-      <w:r>
-        <w:rPr>
-          <w:spacing w:val="6"/>
-        </w:rPr>
-        <w:t>l</w:t>
-      </w:r>
-      <w:r>
-        <w:rPr>
-          <w:spacing w:val="-3"/>
-        </w:rPr>
-        <w:t>f</w:t>
-      </w:r>
-      <w:r>
-        <w:t>il</w:t>
-      </w:r>
-      <w:r>
-        <w:rPr>
-          <w:spacing w:val="3"/>
-        </w:rPr>
-        <w:t xml:space="preserve"> </w:t>
-      </w:r>
-      <w:r>
-        <w:t xml:space="preserve">the </w:t>
-      </w:r>
-      <w:r>
-        <w:rPr>
-          <w:spacing w:val="-2"/>
-        </w:rPr>
-        <w:t>r</w:t>
-      </w:r>
-      <w:r>
-        <w:t>es</w:t>
-      </w:r>
-      <w:r>
-        <w:rPr>
-          <w:spacing w:val="-1"/>
-        </w:rPr>
-        <w:t>p</w:t>
-      </w:r>
-      <w:r>
-        <w:rPr>
-          <w:spacing w:val="-2"/>
-        </w:rPr>
-        <w:t>o</w:t>
-      </w:r>
-      <w:r>
-        <w:t>n</w:t>
-      </w:r>
-      <w:r>
-        <w:rPr>
-          <w:spacing w:val="-5"/>
-        </w:rPr>
-        <w:t>s</w:t>
-      </w:r>
-      <w:r>
-        <w:rPr>
-          <w:spacing w:val="6"/>
-        </w:rPr>
-        <w:t>i</w:t>
-      </w:r>
-      <w:r>
-        <w:rPr>
-          <w:spacing w:val="-6"/>
-        </w:rPr>
-        <w:t>b</w:t>
-      </w:r>
-      <w:r>
-        <w:t>ility e</w:t>
-      </w:r>
-      <w:r>
-        <w:rPr>
-          <w:spacing w:val="2"/>
-        </w:rPr>
-        <w:t>f</w:t>
-      </w:r>
-      <w:r>
-        <w:rPr>
-          <w:spacing w:val="-3"/>
-        </w:rPr>
-        <w:t>f</w:t>
-      </w:r>
-      <w:r>
-        <w:t>ec</w:t>
-      </w:r>
-      <w:r>
-        <w:rPr>
-          <w:spacing w:val="-4"/>
-        </w:rPr>
-        <w:t>t</w:t>
-      </w:r>
-      <w:r>
-        <w:t>i</w:t>
-      </w:r>
-      <w:r>
-        <w:rPr>
-          <w:spacing w:val="2"/>
-        </w:rPr>
-        <w:t>v</w:t>
-      </w:r>
-      <w:r>
-        <w:rPr>
-          <w:spacing w:val="-4"/>
-        </w:rPr>
-        <w:t>e</w:t>
-      </w:r>
-      <w:r>
-        <w:t>l</w:t>
-      </w:r>
-      <w:r>
-        <w:rPr>
-          <w:spacing w:val="4"/>
-        </w:rPr>
-        <w:t>y</w:t>
-      </w:r>
-      <w:r>
-        <w:t>, t</w:t>
-      </w:r>
-      <w:r>
-        <w:rPr>
-          <w:spacing w:val="-3"/>
-        </w:rPr>
-        <w:t>h</w:t>
-      </w:r>
-      <w:r>
-        <w:t>e</w:t>
-      </w:r>
-      <w:r>
-        <w:rPr>
-          <w:spacing w:val="3"/>
-        </w:rPr>
-        <w:t xml:space="preserve"> </w:t>
-      </w:r>
-      <w:r>
-        <w:t>sch</w:t>
-      </w:r>
-      <w:r>
-        <w:rPr>
-          <w:spacing w:val="-2"/>
-        </w:rPr>
-        <w:t>o</w:t>
-      </w:r>
-      <w:r>
-        <w:rPr>
-          <w:spacing w:val="-6"/>
-        </w:rPr>
-        <w:t>o</w:t>
-      </w:r>
-      <w:r>
-        <w:t>l</w:t>
-      </w:r>
-      <w:r>
-        <w:rPr>
-          <w:spacing w:val="3"/>
-        </w:rPr>
-        <w:t xml:space="preserve"> </w:t>
-      </w:r>
-      <w:r>
-        <w:rPr>
-          <w:spacing w:val="-4"/>
-        </w:rPr>
-        <w:t>w</w:t>
-      </w:r>
-      <w:r>
-        <w:t>ill ensu</w:t>
-      </w:r>
-      <w:r>
-        <w:rPr>
-          <w:spacing w:val="-2"/>
-        </w:rPr>
-        <w:t>r</w:t>
-      </w:r>
-      <w:r>
-        <w:t>e</w:t>
-      </w:r>
-      <w:r>
-        <w:rPr>
-          <w:spacing w:val="-1"/>
-        </w:rPr>
-        <w:t xml:space="preserve"> </w:t>
-      </w:r>
-      <w:bookmarkEnd w:id="1"/>
-      <w:r>
-        <w:t>th</w:t>
-      </w:r>
-      <w:r>
-        <w:rPr>
-          <w:spacing w:val="-4"/>
-        </w:rPr>
-        <w:t>e</w:t>
-      </w:r>
-      <w:r>
-        <w:rPr>
-          <w:spacing w:val="6"/>
-        </w:rPr>
-        <w:t>i</w:t>
-      </w:r>
-      <w:r>
-        <w:t>r a</w:t>
-      </w:r>
-      <w:r>
-        <w:rPr>
-          <w:spacing w:val="-1"/>
-        </w:rPr>
-        <w:t>pp</w:t>
-      </w:r>
-      <w:r>
-        <w:rPr>
-          <w:spacing w:val="-2"/>
-        </w:rPr>
-        <w:t>ro</w:t>
-      </w:r>
-      <w:r>
-        <w:t>ach</w:t>
-      </w:r>
-      <w:r>
-        <w:rPr>
-          <w:spacing w:val="-2"/>
-        </w:rPr>
-        <w:t xml:space="preserve"> </w:t>
-      </w:r>
-      <w:r>
-        <w:rPr>
-          <w:spacing w:val="6"/>
-        </w:rPr>
-        <w:t>i</w:t>
-      </w:r>
-      <w:r>
-        <w:t>s</w:t>
-      </w:r>
-      <w:r>
-        <w:rPr>
-          <w:spacing w:val="-3"/>
-        </w:rPr>
-        <w:t xml:space="preserve"> </w:t>
-      </w:r>
-      <w:r>
-        <w:t>c</w:t>
-      </w:r>
-      <w:r>
-        <w:rPr>
-          <w:spacing w:val="-3"/>
-        </w:rPr>
-        <w:t>h</w:t>
-      </w:r>
-      <w:r>
-        <w:t>ild c</w:t>
-      </w:r>
-      <w:r>
-        <w:rPr>
-          <w:spacing w:val="-4"/>
-        </w:rPr>
-        <w:t>e</w:t>
-      </w:r>
-      <w:r>
-        <w:t>nt</w:t>
-      </w:r>
-      <w:r>
-        <w:rPr>
-          <w:spacing w:val="-2"/>
-        </w:rPr>
-        <w:t>r</w:t>
-      </w:r>
-      <w:r>
-        <w:t>e</w:t>
-      </w:r>
-      <w:r>
-        <w:rPr>
-          <w:spacing w:val="-1"/>
-        </w:rPr>
-        <w:t>d</w:t>
-      </w:r>
-      <w:r>
-        <w:t xml:space="preserve">. </w:t>
-      </w:r>
-      <w:r>
-        <w:rPr>
-          <w:spacing w:val="-4"/>
-        </w:rPr>
-        <w:t>T</w:t>
-      </w:r>
-      <w:r>
-        <w:rPr>
-          <w:spacing w:val="-3"/>
-        </w:rPr>
-        <w:t>h</w:t>
-      </w:r>
-      <w:r>
-        <w:rPr>
-          <w:spacing w:val="6"/>
-        </w:rPr>
-        <w:t>i</w:t>
-      </w:r>
-      <w:r>
-        <w:t>s</w:t>
-      </w:r>
-      <w:r>
-        <w:rPr>
-          <w:spacing w:val="2"/>
-        </w:rPr>
-        <w:t xml:space="preserve"> </w:t>
-      </w:r>
-      <w:r>
-        <w:rPr>
-          <w:spacing w:val="-3"/>
-        </w:rPr>
-        <w:t>m</w:t>
-      </w:r>
-      <w:r>
-        <w:t>eans</w:t>
-      </w:r>
-      <w:r>
-        <w:rPr>
-          <w:spacing w:val="4"/>
-        </w:rPr>
-        <w:t xml:space="preserve"> </w:t>
-      </w:r>
-      <w:r>
-        <w:t>that</w:t>
-      </w:r>
-      <w:r>
-        <w:rPr>
-          <w:spacing w:val="-2"/>
-        </w:rPr>
-        <w:t xml:space="preserve"> </w:t>
-      </w:r>
-      <w:r>
-        <w:t>t</w:t>
-      </w:r>
-      <w:r>
-        <w:rPr>
-          <w:spacing w:val="-3"/>
-        </w:rPr>
-        <w:t>h</w:t>
-      </w:r>
-      <w:r>
-        <w:t xml:space="preserve">ey </w:t>
-      </w:r>
-      <w:r>
-        <w:rPr>
-          <w:spacing w:val="-4"/>
-        </w:rPr>
-        <w:t>w</w:t>
-      </w:r>
-      <w:r>
-        <w:t>ill c</w:t>
-      </w:r>
-      <w:r>
-        <w:rPr>
-          <w:spacing w:val="-2"/>
-        </w:rPr>
-        <w:t>o</w:t>
-      </w:r>
-      <w:r>
-        <w:t>ns</w:t>
-      </w:r>
-      <w:r>
-        <w:rPr>
-          <w:spacing w:val="6"/>
-        </w:rPr>
-        <w:t>i</w:t>
-      </w:r>
-      <w:r>
-        <w:rPr>
-          <w:spacing w:val="-1"/>
-        </w:rPr>
-        <w:t>d</w:t>
-      </w:r>
-      <w:r>
-        <w:t>e</w:t>
-      </w:r>
-      <w:r>
-        <w:rPr>
-          <w:spacing w:val="-2"/>
-        </w:rPr>
-        <w:t>r</w:t>
-      </w:r>
-      <w:r>
-        <w:t>,</w:t>
-      </w:r>
-      <w:r>
-        <w:rPr>
-          <w:spacing w:val="2"/>
-        </w:rPr>
-        <w:t xml:space="preserve"> </w:t>
-      </w:r>
-      <w:proofErr w:type="gramStart"/>
-      <w:r>
-        <w:t>at</w:t>
-      </w:r>
-      <w:r>
-        <w:rPr>
-          <w:spacing w:val="-2"/>
-        </w:rPr>
-        <w:t xml:space="preserve"> </w:t>
-      </w:r>
-      <w:r>
-        <w:rPr>
-          <w:spacing w:val="-5"/>
-        </w:rPr>
-        <w:t>a</w:t>
-      </w:r>
-      <w:r>
-        <w:t>ll</w:t>
-      </w:r>
-      <w:r>
-        <w:rPr>
-          <w:spacing w:val="3"/>
-        </w:rPr>
-        <w:t xml:space="preserve"> </w:t>
-      </w:r>
-      <w:r>
-        <w:rPr>
-          <w:spacing w:val="-3"/>
-        </w:rPr>
-        <w:t>t</w:t>
-      </w:r>
-      <w:r>
-        <w:t>i</w:t>
-      </w:r>
-      <w:r>
-        <w:rPr>
-          <w:spacing w:val="2"/>
-        </w:rPr>
-        <w:t>m</w:t>
-      </w:r>
-      <w:r>
-        <w:t>es</w:t>
-      </w:r>
-      <w:proofErr w:type="gramEnd"/>
-      <w:r>
-        <w:t xml:space="preserve">, </w:t>
+        <w:t xml:space="preserve">es, </w:t>
       </w:r>
       <w:r>
         <w:rPr>
@@ -5597,7 +5582,6 @@
         </w:rPr>
         <w:t xml:space="preserve"> </w:t>
       </w:r>
-      <w:proofErr w:type="gramStart"/>
       <w:r>
         <w:rPr>
           <w:spacing w:val="-3"/>
@@ -5637,7 +5621,6 @@
       <w:r>
         <w:t>e</w:t>
       </w:r>
-      <w:proofErr w:type="gramEnd"/>
       <w:r>
         <w:rPr>
           <w:spacing w:val="3"/>
@@ -6724,6 +6707,7 @@
         <w:rPr>
           <w:spacing w:val="1"/>
         </w:rPr>
+        <w:lastRenderedPageBreak/>
         <w:t>P</w:t>
       </w:r>
       <w:r>
@@ -14349,6 +14333,7 @@
         <w:rPr>
           <w:spacing w:val="2"/>
         </w:rPr>
+        <w:lastRenderedPageBreak/>
         <w:t>E</w:t>
       </w:r>
       <w:r>
@@ -15122,7 +15107,6 @@
         </w:rPr>
         <w:t xml:space="preserve"> </w:t>
       </w:r>
-      <w:proofErr w:type="gramStart"/>
       <w:r>
         <w:rPr>
           <w:spacing w:val="1"/>
@@ -15231,7 +15215,6 @@
       <w:r>
         <w:t>f</w:t>
       </w:r>
-      <w:proofErr w:type="gramEnd"/>
       <w:r>
         <w:rPr>
           <w:spacing w:val="-1"/>
@@ -20718,18 +20701,8 @@
       <w:r>
         <w:t>small,</w:t>
       </w:r>
-      <w:bookmarkStart w:id="4" w:name="_GoBack"/>
-      <w:bookmarkEnd w:id="4"/>
-      <w:r>
-        <w:t xml:space="preserve"> we feel that one Lead and one deputy are </w:t>
-      </w:r>
-      <w:proofErr w:type="gramStart"/>
-      <w:r>
-        <w:t>sufficient</w:t>
-      </w:r>
-      <w:proofErr w:type="gramEnd"/>
-      <w:r>
-        <w:t xml:space="preserve"> for us to meet our legal and moral obligations</w:t>
+      <w:r>
+        <w:t xml:space="preserve"> we feel that one Lead and one deputy are sufficient for us to meet our legal and moral obligations</w:t>
       </w:r>
       <w:r>
         <w:t>.</w:t>
@@ -24242,6 +24215,7 @@
         <w:rPr>
           <w:spacing w:val="-4"/>
         </w:rPr>
+        <w:lastRenderedPageBreak/>
         <w:t>w</w:t>
       </w:r>
       <w:r>
@@ -32124,6 +32098,7 @@
     <w:p/>
     <w:p>
       <w:r>
+        <w:lastRenderedPageBreak/>
         <w:t>Our DSL will help promote educational outcomes by sharing information about the welfare, safeguarding and child protection issues that children (including those with a social worker) are experiencing, or have experienced, with teachers and other staff. This will be done by:</w:t>
       </w:r>
     </w:p>
@@ -32343,7 +32318,11 @@
         <w:t xml:space="preserve">In addition to the formal training set out above, their knowledge and skills should be refreshed (this might be via e-bulletins, meeting other designated safeguarding leads, or simply taking time to read and digest safeguarding developments) at regular intervals, as required, and </w:t>
       </w:r>
       <w:r>
-        <w:t>at least annually, to allow them</w:t>
+        <w:t xml:space="preserve">at </w:t>
+      </w:r>
+      <w:r>
+        <w:lastRenderedPageBreak/>
+        <w:t>least annually, to allow them</w:t>
       </w:r>
       <w:r>
         <w:t xml:space="preserve"> to understand and keep up with any developments relevant to their role so they:</w:t>
@@ -32637,14 +32616,7 @@
       </w:r>
       <w:r>
         <w:tab/>
-      </w:r>
-      <w:proofErr w:type="gramStart"/>
-      <w:r>
-        <w:t>Are able to</w:t>
-      </w:r>
-      <w:proofErr w:type="gramEnd"/>
-      <w:r>
-        <w:t xml:space="preserve"> keep detailed, accurate, secure written records of concerns and referrals;</w:t>
+        <w:t>Are able to keep detailed, accurate, secure written records of concerns and referrals;</w:t>
       </w:r>
     </w:p>
     <w:p>
@@ -32653,15 +32625,7 @@
       </w:r>
       <w:r>
         <w:tab/>
-        <w:t xml:space="preserve">Understand and support the school with regards to the requirements of the Prevent duty and </w:t>
-      </w:r>
-      <w:proofErr w:type="gramStart"/>
-      <w:r>
-        <w:t>are able to</w:t>
-      </w:r>
-      <w:proofErr w:type="gramEnd"/>
-      <w:r>
-        <w:t xml:space="preserve"> provide advice and support to staff on protecting children from the risk of radicalisation;</w:t>
+        <w:t>Understand and support the school with regards to the requirements of the Prevent duty and are able to provide advice and support to staff on protecting children from the risk of radicalisation;</w:t>
       </w:r>
     </w:p>
     <w:p>
@@ -32670,14 +32634,7 @@
       </w:r>
       <w:r>
         <w:tab/>
-      </w:r>
-      <w:proofErr w:type="gramStart"/>
-      <w:r>
-        <w:t>Are able to</w:t>
-      </w:r>
-      <w:proofErr w:type="gramEnd"/>
-      <w:r>
-        <w:t xml:space="preserve"> understand the unique risks associated with online safety and be confident that they have the relevant knowledge and up to date capability required to keep children safe whilst they are online at school;</w:t>
+        <w:t>Are able to understand the unique risks associated with online safety and be confident that they have the relevant knowledge and up to date capability required to keep children safe whilst they are online at school;</w:t>
       </w:r>
     </w:p>
     <w:p>
@@ -32709,11 +32666,11 @@
           <w:numId w:val="24"/>
         </w:numPr>
       </w:pPr>
-      <w:bookmarkStart w:id="5" w:name="_Hlk48651603"/>
+      <w:bookmarkStart w:id="4" w:name="_Hlk48651603"/>
       <w:r>
         <w:t>Encourage</w:t>
       </w:r>
-      <w:bookmarkEnd w:id="5"/>
+      <w:bookmarkEnd w:id="4"/>
       <w:r>
         <w:t xml:space="preserve"> a culture of listening to children and taking account of their wishes and feelings, amongst all staff, in any measures the school may put in place to protect them.</w:t>
       </w:r>
@@ -32815,19 +32772,12 @@
     </w:p>
     <w:p>
       <w:r>
+        <w:lastRenderedPageBreak/>
         <w:t>•</w:t>
       </w:r>
       <w:r>
         <w:tab/>
-        <w:t xml:space="preserve">Ensure the child protection policy is available publicly and parents </w:t>
-      </w:r>
-      <w:proofErr w:type="gramStart"/>
-      <w:r>
-        <w:t>are aware of the fact that</w:t>
-      </w:r>
-      <w:proofErr w:type="gramEnd"/>
-      <w:r>
-        <w:t xml:space="preserve"> referrals about suspected abuse or neglect may be made and the role of the school in this; and</w:t>
+        <w:t>Ensure the child protection policy is available publicly and parents are aware of the fact that referrals about suspected abuse or neglect may be made and the role of the school in this; and</w:t>
       </w:r>
     </w:p>
     <w:p>
@@ -32856,15 +32806,7 @@
     </w:p>
     <w:p>
       <w:r>
-        <w:t xml:space="preserve">During term time the designated safeguarding lead (or a deputy) should always be available (during school hours) for staff in the school to discuss any safeguarding concerns. Whilst </w:t>
-      </w:r>
-      <w:proofErr w:type="gramStart"/>
-      <w:r>
-        <w:t>generally speaking the</w:t>
-      </w:r>
-      <w:proofErr w:type="gramEnd"/>
-      <w:r>
-        <w:t xml:space="preserve"> designated safeguarding lead (or deputy) would be expected to be available in person, in exceptional circumstances availability via phone and/or Skype is acceptable.</w:t>
+        <w:t>During term time the designated safeguarding lead (or a deputy) should always be available (during school hours) for staff in the school to discuss any safeguarding concerns. Whilst generally speaking the designated safeguarding lead (or deputy) would be expected to be available in person, in exceptional circumstances availability via phone and/or Skype is acceptable.</w:t>
       </w:r>
     </w:p>
     <w:p/>
@@ -32946,6 +32888,7 @@
     </w:p>
     <w:p>
       <w:r>
+        <w:lastRenderedPageBreak/>
         <w:t>•</w:t>
       </w:r>
       <w:r>
@@ -32976,23 +32919,7 @@
       </w:r>
       <w:r>
         <w:tab/>
-        <w:t xml:space="preserve">Safeguarding and promoting the welfare of children is everyone’s responsibility. Everyone who is exposed to children and their families has a role to play. In order to fulfil this responsibility effectively, all professional should make sure their approach is </w:t>
-      </w:r>
-      <w:proofErr w:type="gramStart"/>
-      <w:r>
-        <w:t>child-centred</w:t>
-      </w:r>
-      <w:proofErr w:type="gramEnd"/>
-      <w:r>
-        <w:t xml:space="preserve">. This means that they should consider, </w:t>
-      </w:r>
-      <w:proofErr w:type="gramStart"/>
-      <w:r>
-        <w:t>at all times</w:t>
-      </w:r>
-      <w:proofErr w:type="gramEnd"/>
-      <w:r>
-        <w:t>, what is in the best interests of the child.</w:t>
+        <w:t>Safeguarding and promoting the welfare of children is everyone’s responsibility. Everyone who is exposed to children and their families has a role to play. In order to fulfil this responsibility effectively, all professional should make sure their approach is child-centred. This means that they should consider, at all times, what is in the best interests of the child.</w:t>
       </w:r>
     </w:p>
     <w:p>
@@ -33001,15 +32928,7 @@
       </w:r>
       <w:r>
         <w:tab/>
-        <w:t xml:space="preserve">No single professional can have a full picture of a child’s needs and circumstances. If children and families are to receive the right help at the right time, everyone who </w:t>
-      </w:r>
-      <w:proofErr w:type="gramStart"/>
-      <w:r>
-        <w:t>comes into contact with</w:t>
-      </w:r>
-      <w:proofErr w:type="gramEnd"/>
-      <w:r>
-        <w:t xml:space="preserve"> them has a role to play in identifying concerns, sharing information and taking prompt action.</w:t>
+        <w:t>No single professional can have a full picture of a child’s needs and circumstances. If children and families are to receive the right help at the right time, everyone who comes into contact with them has a role to play in identifying concerns, sharing information and taking prompt action.</w:t>
       </w:r>
     </w:p>
     <w:p>
@@ -33018,15 +32937,7 @@
       </w:r>
       <w:r>
         <w:tab/>
-        <w:t xml:space="preserve">School staff are </w:t>
-      </w:r>
-      <w:proofErr w:type="gramStart"/>
-      <w:r>
-        <w:t>in a position</w:t>
-      </w:r>
-      <w:proofErr w:type="gramEnd"/>
-      <w:r>
-        <w:t xml:space="preserve"> to identify concerns early, provide help for children, and prevent concerns from escalating.</w:t>
+        <w:t>School staff are in a position to identify concerns early, provide help for children, and prevent concerns from escalating.</w:t>
       </w:r>
     </w:p>
     <w:p>
@@ -33086,15 +32997,7 @@
         </w:numPr>
       </w:pPr>
       <w:r>
-        <w:t xml:space="preserve">Staff should </w:t>
-      </w:r>
-      <w:proofErr w:type="gramStart"/>
-      <w:r>
-        <w:t>take action</w:t>
-      </w:r>
-      <w:proofErr w:type="gramEnd"/>
-      <w:r>
-        <w:t xml:space="preserve"> on any mental health concerns that are also safeguarding concerns, following your school's child protection policy and speaking to the DSL or deputy</w:t>
+        <w:t>Staff should take action on any mental health concerns that are also safeguarding concerns, following your school's child protection policy and speaking to the DSL or deputy</w:t>
       </w:r>
     </w:p>
     <w:p>
@@ -34111,7 +34014,6 @@
         </w:rPr>
         <w:t xml:space="preserve"> </w:t>
       </w:r>
-      <w:proofErr w:type="gramStart"/>
       <w:r>
         <w:t>a</w:t>
       </w:r>
@@ -34299,11 +34201,7 @@
         <w:t>m</w:t>
       </w:r>
       <w:r>
-        <w:t>es</w:t>
-      </w:r>
-      <w:proofErr w:type="gramEnd"/>
-      <w:r>
-        <w:t>.</w:t>
+        <w:t>es.</w:t>
       </w:r>
     </w:p>
     <w:p/>
@@ -35175,6 +35073,7 @@
         <w:rPr>
           <w:spacing w:val="-1"/>
         </w:rPr>
+        <w:lastRenderedPageBreak/>
         <w:t>App</w:t>
       </w:r>
       <w:r>
@@ -37094,15 +36993,7 @@
     </w:p>
     <w:p>
       <w:r>
-        <w:t xml:space="preserve">Involves forcing or enticing a child or young person to take part in sexual activities, not necessarily involving a high level of violence, </w:t>
-      </w:r>
-      <w:proofErr w:type="gramStart"/>
-      <w:r>
-        <w:t>whether or not</w:t>
-      </w:r>
-      <w:proofErr w:type="gramEnd"/>
-      <w:r>
-        <w:t xml:space="preserve"> the child is aware of what is happening.  The activities may involve physical contact, including assault by penetration (for example, rape or oral sex) or non-penetrative acts such as masturbation, kissing, rubbing and touching outside of clothing. They may also include non-contact activities, such as involving children in looking at, or in production of, sexual images, watching sexual activities, encouraging children to behave in sexually inappropriate ways, or grooming a child in preparation for abuse (including via the internet).  Sexual abuse is not solely perpetrated by adult males.  Women can also commit acts of sexual abuse, as can other children.</w:t>
+        <w:t>Involves forcing or enticing a child or young person to take part in sexual activities, not necessarily involving a high level of violence, whether or not the child is aware of what is happening.  The activities may involve physical contact, including assault by penetration (for example, rape or oral sex) or non-penetrative acts such as masturbation, kissing, rubbing and touching outside of clothing. They may also include non-contact activities, such as involving children in looking at, or in production of, sexual images, watching sexual activities, encouraging children to behave in sexually inappropriate ways, or grooming a child in preparation for abuse (including via the internet).  Sexual abuse is not solely perpetrated by adult males.  Women can also commit acts of sexual abuse, as can other children.</w:t>
       </w:r>
     </w:p>
     <w:p/>
@@ -37188,7 +37079,11 @@
     <w:p/>
     <w:p>
       <w:r>
-        <w:t>Children may need a social worker due to safeguarding or welfare needs, such as abuse, neglect and complex family circumstances. These experiences can leave children vulnerable to further harm, as well as potentially creating barriers to attendance, learning, behaviour and mental health. The child’s local authority should tell you if a child has a social worker (this could take the form of including the social worker’s name in the EHCP consultation background documents pack), and the DSL should hold and use this information in the best interests of the child's safety, welfare and educational outcomes, such as when decisions are made on:</w:t>
+        <w:t xml:space="preserve">Children may need a social worker due to safeguarding or welfare needs, such as abuse, neglect and complex family circumstances. These experiences can leave children vulnerable to further harm, as well as potentially creating barriers to attendance, learning, behaviour and mental health. The child’s local authority should tell you if a child has a social worker (this could take the form of including the social worker’s name in the EHCP consultation background </w:t>
+      </w:r>
+      <w:r>
+        <w:lastRenderedPageBreak/>
+        <w:t>documents pack), and the DSL should hold and use this information in the best interests of the child's safety, welfare and educational outcomes, such as when decisions are made on:</w:t>
       </w:r>
     </w:p>
     <w:p>
@@ -37285,15 +37180,7 @@
     <w:p/>
     <w:p>
       <w:r>
-        <w:t xml:space="preserve">Recognising child abuse is not easy.  It is every staff member’s responsibility to be alert to </w:t>
-      </w:r>
-      <w:proofErr w:type="gramStart"/>
-      <w:r>
-        <w:t>whether or not</w:t>
-      </w:r>
-      <w:proofErr w:type="gramEnd"/>
-      <w:r>
-        <w:t xml:space="preserve"> child abuse has taken place or if a child is at significant risk of harm from someone.  The following information should help to recognise the signs of possible abuse.</w:t>
+        <w:t>Recognising child abuse is not easy.  It is every staff member’s responsibility to be alert to whether or not child abuse has taken place or if a child is at significant risk of harm from someone.  The following information should help to recognise the signs of possible abuse.</w:t>
       </w:r>
     </w:p>
     <w:p/>
@@ -37391,6 +37278,7 @@
     </w:p>
     <w:p>
       <w:r>
+        <w:lastRenderedPageBreak/>
         <w:t>•</w:t>
       </w:r>
       <w:r>
@@ -37610,7 +37498,11 @@
         <w:t>and psychological</w:t>
       </w:r>
       <w:r>
-        <w:t xml:space="preserve"> impact on children. In some cases, a child may blame themselves for the abuse or may have had to leave the family home as a result.</w:t>
+        <w:t xml:space="preserve"> impact on </w:t>
+      </w:r>
+      <w:r>
+        <w:lastRenderedPageBreak/>
+        <w:t>children. In some cases, a child may blame themselves for the abuse or may have had to leave the family home as a result.</w:t>
       </w:r>
     </w:p>
     <w:p>
@@ -37638,21 +37530,7 @@
         <w:rPr>
           <w:bCs/>
         </w:rPr>
-        <w:t xml:space="preserve">Operation Encompass operates in </w:t>
-      </w:r>
-      <w:proofErr w:type="gramStart"/>
-      <w:r>
-        <w:rPr>
-          <w:bCs/>
-        </w:rPr>
-        <w:t>the majority of</w:t>
-      </w:r>
-      <w:proofErr w:type="gramEnd"/>
-      <w:r>
-        <w:rPr>
-          <w:bCs/>
-        </w:rPr>
-        <w:t xml:space="preserve"> police forces across England. It helps police and schools work together to provide emotional and practical help to children. The system ensures that when police are called to an incident of domestic abuse, where there are children in the household who have experienced the domestic incident, the police will inform the key adult (usually the designated safeguarding lead) in </w:t>
+        <w:t xml:space="preserve">Operation Encompass operates in the majority of police forces across England. It helps police and schools work together to provide emotional and practical help to children. The system ensures that when police are called to an incident of domestic abuse, where there are children in the household who have experienced the domestic incident, the police will inform the key adult (usually the designated safeguarding lead) in </w:t>
       </w:r>
       <w:r>
         <w:rPr>
@@ -37856,28 +37734,12 @@
       </w:r>
       <w:r>
         <w:tab/>
-        <w:t xml:space="preserve">Identified as having been out of any educational provision for a substantial </w:t>
-      </w:r>
-      <w:proofErr w:type="gramStart"/>
-      <w:r>
-        <w:t>period of time</w:t>
-      </w:r>
-      <w:proofErr w:type="gramEnd"/>
-      <w:r>
-        <w:t xml:space="preserve"> (4 weeks).</w:t>
+        <w:t>Identified as having been out of any educational provision for a substantial period of time (4 weeks).</w:t>
       </w:r>
     </w:p>
     <w:p>
       <w:r>
-        <w:t xml:space="preserve">Children go missing from education for </w:t>
-      </w:r>
-      <w:proofErr w:type="gramStart"/>
-      <w:r>
-        <w:t>a number of</w:t>
-      </w:r>
-      <w:proofErr w:type="gramEnd"/>
-      <w:r>
-        <w:t xml:space="preserve"> reasons including:</w:t>
+        <w:t>Children go missing from education for a number of reasons including:</w:t>
       </w:r>
     </w:p>
     <w:p>
@@ -37993,15 +37855,7 @@
         </w:numPr>
       </w:pPr>
       <w:r>
-        <w:t xml:space="preserve">Inform the local authority, within 5 days, when a pupil is added to the admission register at a non-standard transition </w:t>
-      </w:r>
-      <w:proofErr w:type="gramStart"/>
-      <w:r>
-        <w:t>point, and</w:t>
-      </w:r>
-      <w:proofErr w:type="gramEnd"/>
-      <w:r>
-        <w:t xml:space="preserve"> provide the local authority with all the information held within the admission register about the pupil</w:t>
+        <w:t>Inform the local authority, within 5 days, when a pupil is added to the admission register at a non-standard transition point, and provide the local authority with all the information held within the admission register about the pupil</w:t>
       </w:r>
       <w:r>
         <w:t>.</w:t>
@@ -38026,6 +37880,7 @@
         </w:numPr>
       </w:pPr>
       <w:r>
+        <w:lastRenderedPageBreak/>
         <w:t>The pupil's full name</w:t>
       </w:r>
     </w:p>
@@ -38252,15 +38107,11 @@
     </w:p>
     <w:p>
       <w:r>
-        <w:t xml:space="preserve">The victim may have been criminally exploited even if the activity appears consensual. CCE does not always involve physical contact; it can also occur </w:t>
-      </w:r>
-      <w:proofErr w:type="gramStart"/>
-      <w:r>
-        <w:t>through the use of</w:t>
-      </w:r>
-      <w:proofErr w:type="gramEnd"/>
-      <w:r>
-        <w:t xml:space="preserve"> technology. CCE can include children being forced to work in cannabis factories, being coerced into moving drugs or money across the country (county lines, see page 85 for more information), forced to shoplift or pickpocket, or to threaten other young people. Some of the following can be indicators of CCE: </w:t>
+        <w:t xml:space="preserve">The victim may have been criminally exploited even if the activity appears consensual. CCE does not always involve physical contact; it can also occur through the use of technology. CCE can </w:t>
+      </w:r>
+      <w:r>
+        <w:lastRenderedPageBreak/>
+        <w:t xml:space="preserve">include children being forced to work in cannabis factories, being coerced into moving drugs or money across the country (county lines, see page 85 for more information), forced to shoplift or pickpocket, or to threaten other young people. Some of the following can be indicators of CCE: </w:t>
       </w:r>
     </w:p>
     <w:p>
@@ -38379,15 +38230,7 @@
     <w:p/>
     <w:p>
       <w:r>
-        <w:t xml:space="preserve">The victim may have been sexually exploited even if the sexual activity appears consensual. CSE does not always involve physical contact; it can also occur </w:t>
-      </w:r>
-      <w:proofErr w:type="gramStart"/>
-      <w:r>
-        <w:t>through the use of</w:t>
-      </w:r>
-      <w:proofErr w:type="gramEnd"/>
-      <w:r>
-        <w:t xml:space="preserve"> technology. CSE can affect any child or young person (male or female) under the age of 18 years, including 16- and 17-year olds who can legally consent to have sex. It can include both contact (penetrative and non-penetrative acts) and non-contact sexual activity and may occur without the child or young person’s immediate knowledge (e.g. through others copying videos or images they have created and posted on social media). The above CCE indicators can also be indicators of CSE, as can: </w:t>
+        <w:t xml:space="preserve">The victim may have been sexually exploited even if the sexual activity appears consensual. CSE does not always involve physical contact; it can also occur through the use of technology. CSE can affect any child or young person (male or female) under the age of 18 years, including 16- and 17-year olds who can legally consent to have sex. It can include both contact (penetrative and non-penetrative acts) and non-contact sexual activity and may occur without the child or young person’s immediate knowledge (e.g. through others copying videos or images they have created and posted on social media). The above CCE indicators can also be indicators of CSE, as can: </w:t>
       </w:r>
     </w:p>
     <w:p>
@@ -38425,21 +38268,17 @@
     </w:p>
     <w:p>
       <w:r>
-        <w:t xml:space="preserve">County lines is a term used to describe gangs and organised criminal networks involved in exporting illegal drugs (primarily crack cocaine and heroin) into one or more importing areas within the UK, using dedicated mobile phone lines or other form of “deal line”. Exploitation is an integral part of the county lines offending model with children and vulnerable adults exploited to move and store drugs and money. Offenders will often use coercion, intimidation, violence (including sexual violence) and weapons to ensure compliance of victims. Children can be targeted and recruited into county lines in </w:t>
-      </w:r>
-      <w:proofErr w:type="gramStart"/>
-      <w:r>
-        <w:t>a number of</w:t>
-      </w:r>
-      <w:proofErr w:type="gramEnd"/>
-      <w:r>
-        <w:t xml:space="preserve"> locations including schools, further and higher educational institutions, pupil referral units, special educational needs schools, children’s homes and care homes. </w:t>
+        <w:t xml:space="preserve">County lines is a term used to describe gangs and organised criminal networks involved in exporting illegal drugs (primarily crack cocaine and heroin) into one or more importing areas within the UK, using dedicated mobile phone lines or other form of “deal line”. Exploitation is an integral part of the county lines offending model with children and vulnerable adults exploited to move and store drugs and money. Offenders will often use coercion, intimidation, violence (including sexual violence) and weapons to ensure compliance of victims. Children can be targeted and recruited into county lines in a number of locations including schools, further and higher educational institutions, pupil referral units, special educational needs schools, children’s homes and care homes. </w:t>
       </w:r>
     </w:p>
     <w:p/>
     <w:p>
       <w:r>
-        <w:t xml:space="preserve">Children are often recruited to move drugs and money between locations and are known to be exposed to techniques such as ‘plugging’, where drugs are concealed internally to avoid detection. Children can easily become trapped by this type of exploitation as county lines gangs create drug debts and can threaten serious violence and kidnap towards victims (and their families) if they attempt to leave the county lines network. </w:t>
+        <w:t xml:space="preserve">Children are often recruited to move drugs and money between locations and are known to be exposed to techniques such as ‘plugging’, where drugs are concealed internally to avoid </w:t>
+      </w:r>
+      <w:r>
+        <w:lastRenderedPageBreak/>
+        <w:t xml:space="preserve">detection. Children can easily become trapped by this type of exploitation as county lines gangs create drug debts and can threaten serious violence and kidnap towards victims (and their families) if they attempt to leave the county lines network. </w:t>
       </w:r>
     </w:p>
     <w:p/>
@@ -38560,6 +38399,7 @@
     </w:p>
     <w:p>
       <w:r>
+        <w:lastRenderedPageBreak/>
         <w:t>o</w:t>
       </w:r>
       <w:r>
@@ -38615,15 +38455,7 @@
       </w:r>
       <w:r>
         <w:tab/>
-        <w:t xml:space="preserve">Challenging behaviours (potentially criminal in nature), such as grabbing bottoms, breasts and genitalia, flicking bras and </w:t>
-      </w:r>
-      <w:proofErr w:type="gramStart"/>
-      <w:r>
-        <w:t>lifting up</w:t>
-      </w:r>
-      <w:proofErr w:type="gramEnd"/>
-      <w:r>
-        <w:t xml:space="preserve"> skirts. Dismissing or tolerating such behaviours risks normalising them.</w:t>
+        <w:t>Challenging behaviours (potentially criminal in nature), such as grabbing bottoms, breasts and genitalia, flicking bras and lifting up skirts. Dismissing or tolerating such behaviours risks normalising them.</w:t>
       </w:r>
     </w:p>
     <w:p/>
@@ -38737,15 +38569,7 @@
         <w:t xml:space="preserve"> </w:t>
       </w:r>
       <w:r>
-        <w:t xml:space="preserve">always the case, if staff are in any doubt as to what to </w:t>
-      </w:r>
-      <w:proofErr w:type="gramStart"/>
-      <w:r>
-        <w:t>do</w:t>
-      </w:r>
-      <w:proofErr w:type="gramEnd"/>
-      <w:r>
-        <w:t xml:space="preserve"> they should speak to the</w:t>
+        <w:t>always the case, if staff are in any doubt as to what to do they should speak to the</w:t>
       </w:r>
       <w:r>
         <w:t xml:space="preserve"> </w:t>
@@ -38797,6 +38621,7 @@
     </w:p>
     <w:p>
       <w:r>
+        <w:lastRenderedPageBreak/>
         <w:t>•</w:t>
       </w:r>
       <w:r>
@@ -38841,28 +38666,12 @@
     <w:p/>
     <w:p>
       <w:r>
-        <w:t xml:space="preserve">We recognise that children </w:t>
-      </w:r>
-      <w:proofErr w:type="gramStart"/>
-      <w:r>
-        <w:t>are capable of abusing</w:t>
-      </w:r>
-      <w:proofErr w:type="gramEnd"/>
-      <w:r>
-        <w:t xml:space="preserve"> their peers. Abuse will never be tolerated or passed off as “banter”, “just having a laugh” or “part of growing up”. </w:t>
+        <w:t xml:space="preserve">We recognise that children are capable of abusing their peers. Abuse will never be tolerated or passed off as “banter”, “just having a laugh” or “part of growing up”. </w:t>
       </w:r>
     </w:p>
     <w:p>
       <w:r>
-        <w:t xml:space="preserve">We also recognise the gendered nature of peer-on-peer abuse (i.e. that it is more likely that girls will be victims and </w:t>
-      </w:r>
-      <w:proofErr w:type="gramStart"/>
-      <w:r>
-        <w:t>boys</w:t>
-      </w:r>
-      <w:proofErr w:type="gramEnd"/>
-      <w:r>
-        <w:t xml:space="preserve"> perpetrators). However, all peer-on-peer abuse is unacceptable and will be taken seriously.</w:t>
+        <w:t>We also recognise the gendered nature of peer-on-peer abuse (i.e. that it is more likely that girls will be victims and boys perpetrators). However, all peer-on-peer abuse is unacceptable and will be taken seriously.</w:t>
       </w:r>
     </w:p>
     <w:p>
@@ -39054,6 +38863,7 @@
         </w:numPr>
       </w:pPr>
       <w:r>
+        <w:lastRenderedPageBreak/>
         <w:t>Ensuring staff are trained to understand that a pupil harming a peer could be a sign that the child is being abused themselves, and that this would fall under the scope of this policy</w:t>
       </w:r>
     </w:p>
@@ -39274,15 +39084,7 @@
               </w:numPr>
             </w:pPr>
             <w:r>
-              <w:t>High daring (10-12</w:t>
-            </w:r>
-            <w:proofErr w:type="gramStart"/>
-            <w:r>
-              <w:t>)  Positive</w:t>
-            </w:r>
-            <w:proofErr w:type="gramEnd"/>
-            <w:r>
-              <w:t xml:space="preserve"> attitude</w:t>
+              <w:t>High daring (10-12)  Positive attitude</w:t>
             </w:r>
             <w:r>
               <w:t xml:space="preserve"> </w:t>
@@ -39300,6 +39102,7 @@
               </w:numPr>
             </w:pPr>
             <w:r>
+              <w:lastRenderedPageBreak/>
               <w:t>Previously committed offences (7-9)</w:t>
             </w:r>
           </w:p>
@@ -39366,6 +39169,7 @@
               </w:numPr>
             </w:pPr>
             <w:r>
+              <w:lastRenderedPageBreak/>
               <w:t>Marijuana use (10-12)</w:t>
             </w:r>
           </w:p>
@@ -39574,15 +39378,7 @@
         <w:t xml:space="preserve">above </w:t>
       </w:r>
       <w:r>
-        <w:t xml:space="preserve">table is designed to highlight potential risk </w:t>
-      </w:r>
-      <w:proofErr w:type="gramStart"/>
-      <w:r>
-        <w:t>factors</w:t>
-      </w:r>
-      <w:proofErr w:type="gramEnd"/>
-      <w:r>
-        <w:t xml:space="preserve"> but it still</w:t>
+        <w:t>table is designed to highlight potential risk factors but it still</w:t>
       </w:r>
       <w:r>
         <w:t xml:space="preserve"> </w:t>
@@ -39600,29 +39396,13 @@
         <w:t xml:space="preserve"> </w:t>
       </w:r>
       <w:r>
-        <w:t xml:space="preserve">whether that </w:t>
-      </w:r>
-      <w:proofErr w:type="gramStart"/>
-      <w:r>
-        <w:t>particular child</w:t>
-      </w:r>
-      <w:proofErr w:type="gramEnd"/>
-      <w:r>
-        <w:t xml:space="preserve"> will become involved in gang or</w:t>
-      </w:r>
-      <w:r>
-        <w:t xml:space="preserve"> </w:t>
-      </w:r>
-      <w:r>
-        <w:t xml:space="preserve">youth violence. </w:t>
-      </w:r>
-      <w:proofErr w:type="gramStart"/>
-      <w:r>
-        <w:t>Similarly</w:t>
-      </w:r>
-      <w:proofErr w:type="gramEnd"/>
-      <w:r>
-        <w:t xml:space="preserve"> a child may be subject to some of the</w:t>
+        <w:t>whether that particular child will become involved in gang or</w:t>
+      </w:r>
+      <w:r>
+        <w:t xml:space="preserve"> </w:t>
+      </w:r>
+      <w:r>
+        <w:t>youth violence. Similarly a child may be subject to some of the</w:t>
       </w:r>
       <w:r>
         <w:t xml:space="preserve"> </w:t>
@@ -39651,6 +39431,7 @@
         <w:pStyle w:val="Heading1"/>
       </w:pPr>
       <w:r>
+        <w:lastRenderedPageBreak/>
         <w:t>Online Safety</w:t>
       </w:r>
     </w:p>
@@ -39792,33 +39573,30 @@
         <w:t>e</w:t>
       </w:r>
       <w:r>
-        <w:t xml:space="preserve"> are uploading resources to an *open* Google Drive</w:t>
+        <w:t xml:space="preserve"> are uploading resources to </w:t>
+      </w:r>
+      <w:r>
+        <w:t>Dropbox</w:t>
+      </w:r>
+      <w:r>
+        <w:rPr>
+          <w:vertAlign w:val="superscript"/>
+        </w:rPr>
+        <w:t>TM</w:t>
       </w:r>
     </w:p>
     <w:p>
       <w:r>
-        <w:t>We will m</w:t>
-      </w:r>
-      <w:r>
-        <w:t>ake sure there's nothing that can identify pupils in the resources, like their names or comments addressed specifically to them, as anyone with the link can view what's in an open Drive.</w:t>
-      </w:r>
-      <w:r>
-        <w:t xml:space="preserve"> </w:t>
-      </w:r>
-      <w:r>
-        <w:t xml:space="preserve">Note: </w:t>
-      </w:r>
-      <w:r>
-        <w:t>we are</w:t>
-      </w:r>
-      <w:r>
-        <w:t xml:space="preserve"> using a Google Drive as part of G Suite for Education, </w:t>
-      </w:r>
-      <w:r>
-        <w:t>b</w:t>
-      </w:r>
-      <w:r>
-        <w:t>y default, our school's Google Drive will only be visible to users in our school.</w:t>
+        <w:t>Resources are uploaded as a file on Dropbox</w:t>
+      </w:r>
+      <w:r>
+        <w:rPr>
+          <w:vertAlign w:val="superscript"/>
+        </w:rPr>
+        <w:t>TM</w:t>
+      </w:r>
+      <w:r>
+        <w:t>. An invitation to individual files and or videos will be emailed to the child’s parent or carer. They will be able to access them using the equipment they currently have.  Access is restricted. The invitation allows access only to a specific file. The invitation is unique to each pupil. The files are unique to each pupil. Access to each file will be provided on a daily basis. Documents and progress can be saved in the same files and be accessed for marking by staff.</w:t>
       </w:r>
     </w:p>
     <w:p/>
@@ -39827,32 +39605,13 @@
         <w:pStyle w:val="Heading2"/>
       </w:pPr>
       <w:r>
-        <w:t>W</w:t>
-      </w:r>
-      <w:r>
-        <w:t>e are using Google Classroom to set work and communicate</w:t>
-      </w:r>
-    </w:p>
-    <w:p>
-      <w:r>
-        <w:t>We will decide whether to allow pupils to post and comment in the communication 'Stream</w:t>
-      </w:r>
-      <w:proofErr w:type="gramStart"/>
-      <w:r>
-        <w:t>', or</w:t>
-      </w:r>
-      <w:proofErr w:type="gramEnd"/>
-      <w:r>
-        <w:t xml:space="preserve"> disable this function for them as appropriate for the children we are working with. This will not prevent them from responding to teacher feedback. If we allow pupils to comment, we will tell them they should only talk about school work in the 'Stream' and that we may 'mute' them, i.e. stop them from posting or commenting, if they post anything that's inappropriate, partisan, or bullying in nature. Parents will have the chance to opt out of their child posting in the 'Stream' too. If they opt their child out, we will mute them.</w:t>
-      </w:r>
-    </w:p>
-    <w:p/>
-    <w:p>
-      <w:pPr>
-        <w:pStyle w:val="Heading2"/>
-      </w:pPr>
-      <w:r>
-        <w:t>We are using Google Meet for live streams</w:t>
+        <w:t xml:space="preserve">We are using </w:t>
+      </w:r>
+      <w:r>
+        <w:t>Skype</w:t>
+      </w:r>
+      <w:r>
+        <w:t xml:space="preserve"> for live streams</w:t>
       </w:r>
     </w:p>
     <w:p>
@@ -39905,6 +39664,7 @@
         </w:numPr>
       </w:pPr>
       <w:r>
+        <w:lastRenderedPageBreak/>
         <w:t>Double check that any other tabs they have open in their browser would be appropriate for a child to see, if they're sharing their screen</w:t>
       </w:r>
     </w:p>
@@ -39929,27 +39689,26 @@
         </w:numPr>
       </w:pPr>
       <w:r>
-        <w:t xml:space="preserve">Record live streams so there's something to go back to </w:t>
-      </w:r>
-      <w:proofErr w:type="gramStart"/>
-      <w:r>
-        <w:t>later on</w:t>
-      </w:r>
-      <w:proofErr w:type="gramEnd"/>
-      <w:r>
-        <w:t xml:space="preserve"> if you need to and keep a log of who's doing live streams and when. </w:t>
+        <w:t xml:space="preserve">Record live streams so there's something to go back to later on if you need to and keep a log of who's doing live streams and when. </w:t>
       </w:r>
     </w:p>
     <w:p/>
-    <w:p>
-      <w:r>
-        <w:t>In 'view-only' Google live streams, pupils will be automatically muted and won't be visible, so we don't need to worry about what other adults or children, in their homes might do that gets caught on camera.</w:t>
-      </w:r>
-    </w:p>
     <w:p/>
     <w:p>
       <w:r>
-        <w:t>We will schedule meetings in Google Calendar or Gmail (using Wribbenhalschool@gmail.com), pupils won't be able to re-join once the final attendee has left. This means pupils won't be able to re-join for their own private calls.</w:t>
+        <w:t xml:space="preserve">We will schedule meetings </w:t>
+      </w:r>
+      <w:r>
+        <w:t>on</w:t>
+      </w:r>
+      <w:r>
+        <w:t xml:space="preserve"> </w:t>
+      </w:r>
+      <w:r>
+        <w:t>School</w:t>
+      </w:r>
+      <w:r>
+        <w:t xml:space="preserve"> Calendar or Gmail (using Wribbenhalschool@gmail.com), pupils won't be able to re-join once the final attendee has left. This means pupils won't be able to re-join for their own private calls.</w:t>
       </w:r>
     </w:p>
     <w:p/>
@@ -39967,7 +39726,7 @@
         <w:t xml:space="preserve">Where </w:t>
       </w:r>
       <w:r>
-        <w:t>we are recording videos to share through YouTube</w:t>
+        <w:t>we are recording videos</w:t>
       </w:r>
     </w:p>
     <w:p>
@@ -40044,31 +39803,15 @@
         </w:numPr>
       </w:pPr>
       <w:r>
-        <w:t xml:space="preserve">Not use a personal account where they've created playlists, instead they will set up a separate work account. </w:t>
-      </w:r>
-    </w:p>
-    <w:p>
-      <w:pPr>
-        <w:pStyle w:val="ListParagraph"/>
-        <w:numPr>
-          <w:ilvl w:val="0"/>
-          <w:numId w:val="29"/>
-        </w:numPr>
-      </w:pPr>
-      <w:r>
-        <w:t>Set their videos to 'Unlisted' so that only people who have the link (e.g. parents who you've emailed) will be able to see the video</w:t>
-      </w:r>
-    </w:p>
-    <w:p>
-      <w:pPr>
-        <w:pStyle w:val="ListParagraph"/>
-        <w:numPr>
-          <w:ilvl w:val="0"/>
-          <w:numId w:val="29"/>
-        </w:numPr>
-      </w:pPr>
-      <w:r>
-        <w:t>Set the audience as 'Made for kids', so that adverts won't appear at the start of the video, and comments will be disabled: under 'Audience', click 'Yes, it’s made for kids' and for the 'Visibility' step, click 'Unlisted'</w:t>
+        <w:t xml:space="preserve">Not use </w:t>
+      </w:r>
+      <w:r>
+        <w:t xml:space="preserve">YouTube or a similar file sharing service to store or provide access to </w:t>
+      </w:r>
+      <w:bookmarkStart w:id="5" w:name="_GoBack"/>
+      <w:bookmarkEnd w:id="5"/>
+      <w:r>
+        <w:t>videos.</w:t>
       </w:r>
     </w:p>
     <w:p/>
@@ -40117,15 +39860,11 @@
         <w:t>aim</w:t>
       </w:r>
       <w:r>
-        <w:t xml:space="preserve"> to successfully promote respect and tolerance for others, the rights of all to live and study free from persecution of any kind, freedom of speech, democracy, the rule of law and equality of opportunity and treatment.  Extremism promotes fear and division and actively seeks to cause destructive relationships between different communities. Children are vulnerable to extremist ideology and radicalisation. </w:t>
-      </w:r>
-      <w:proofErr w:type="gramStart"/>
-      <w:r>
-        <w:t>Similar to</w:t>
-      </w:r>
-      <w:proofErr w:type="gramEnd"/>
-      <w:r>
-        <w:t xml:space="preserve"> protecting children from other forms of harms and abuse, protecting children from this risk </w:t>
+        <w:t xml:space="preserve"> to successfully promote respect and tolerance for others, the rights of all to live and study free from persecution of any kind, freedom of speech, democracy, the rule of law and equality of opportunity and treatment.  Extremism promotes fear and division and actively seeks to cause destructive relationships between different communities. Children are vulnerable to extremist ideology and radicalisation. Similar to </w:t>
+      </w:r>
+      <w:r>
+        <w:lastRenderedPageBreak/>
+        <w:t xml:space="preserve">protecting children from other forms of harms and abuse, protecting children from this risk </w:t>
       </w:r>
       <w:r>
         <w:t xml:space="preserve">is </w:t>
@@ -40181,15 +39920,7 @@
         <w:t>ed</w:t>
       </w:r>
       <w:r>
-        <w:t xml:space="preserve"> to changes in children’s behaviour which could indicate that they may </w:t>
-      </w:r>
-      <w:proofErr w:type="gramStart"/>
-      <w:r>
-        <w:t>be in need of</w:t>
-      </w:r>
-      <w:proofErr w:type="gramEnd"/>
-      <w:r>
-        <w:t xml:space="preserve"> help or protection. Staff should use their judgement in identifying children who might be at risk of radicalisation and act proportionately which may include the designated safeguarding lead (or deputy) making a referral to the Channel programme.</w:t>
+        <w:t xml:space="preserve"> to changes in children’s behaviour which could indicate that they may be in need of help or protection. Staff should use their judgement in identifying children who might be at risk of radicalisation and act proportionately which may include the designated safeguarding lead (or deputy) making a referral to the Channel programme.</w:t>
       </w:r>
     </w:p>
     <w:p>
@@ -40251,6 +39982,7 @@
     <w:p/>
     <w:p>
       <w:r>
+        <w:lastRenderedPageBreak/>
         <w:t xml:space="preserve">The SPOC for </w:t>
       </w:r>
       <w:r>
@@ -40263,29 +39995,13 @@
     <w:p/>
     <w:p>
       <w:r>
-        <w:t xml:space="preserve">All schools are subject to a duty under section 26 of the </w:t>
-      </w:r>
-      <w:proofErr w:type="gramStart"/>
-      <w:r>
-        <w:t>Counter-Terrorism</w:t>
-      </w:r>
-      <w:proofErr w:type="gramEnd"/>
-      <w:r>
-        <w:t xml:space="preserve"> and Security Act 2015 (the CTSA 2015), in the exercise of their functions, to have “due regard” to the need to prevent people from being drawn into terrorism. This duty is known as the Prevent duty.</w:t>
+        <w:t>All schools are subject to a duty under section 26 of the Counter-Terrorism and Security Act 2015 (the CTSA 2015), in the exercise of their functions, to have “due regard” to the need to prevent people from being drawn into terrorism. This duty is known as the Prevent duty.</w:t>
       </w:r>
     </w:p>
     <w:p/>
     <w:p>
       <w:r>
-        <w:t xml:space="preserve">The Prevent duty should </w:t>
-      </w:r>
-      <w:proofErr w:type="gramStart"/>
-      <w:r>
-        <w:t>be seen as</w:t>
-      </w:r>
-      <w:proofErr w:type="gramEnd"/>
-      <w:r>
-        <w:t xml:space="preserve"> part of the schools’ wider safeguarding obligations. Designated safeguarding </w:t>
+        <w:t xml:space="preserve">The Prevent duty should be seen as part of the schools’ wider safeguarding obligations. Designated safeguarding </w:t>
       </w:r>
       <w:r>
         <w:t>leads,</w:t>
@@ -40375,15 +40091,7 @@
         </w:numPr>
       </w:pPr>
       <w:r>
-        <w:t xml:space="preserve">Encourage, justify or glorify terrorist violence in furtherance of </w:t>
-      </w:r>
-      <w:proofErr w:type="gramStart"/>
-      <w:r>
-        <w:t>particular beliefs</w:t>
-      </w:r>
-      <w:proofErr w:type="gramEnd"/>
-      <w:r>
-        <w:t>;</w:t>
+        <w:t>Encourage, justify or glorify terrorist violence in furtherance of particular beliefs;</w:t>
       </w:r>
     </w:p>
     <w:p>
@@ -40439,15 +40147,7 @@
       </w:r>
       <w:r>
         <w:tab/>
-        <w:t xml:space="preserve">Pupils may become susceptible to radicalisation through a range of social, personal and environmental factors - it is known that violent extremists exploit vulnerabilities in individuals to drive a wedge between them and their families and communities.  It is vital that school staff </w:t>
-      </w:r>
-      <w:proofErr w:type="gramStart"/>
-      <w:r>
-        <w:t>are able to</w:t>
-      </w:r>
-      <w:proofErr w:type="gramEnd"/>
-      <w:r>
-        <w:t xml:space="preserve"> recognise those vulnerabilities.  </w:t>
+        <w:t xml:space="preserve">Pupils may become susceptible to radicalisation through a range of social, personal and environmental factors - it is known that violent extremists exploit vulnerabilities in individuals to drive a wedge between them and their families and communities.  It is vital that school staff are able to recognise those vulnerabilities.  </w:t>
       </w:r>
     </w:p>
     <w:p/>
@@ -40782,7 +40482,11 @@
     </w:p>
     <w:p>
       <w:r>
-        <w:t xml:space="preserve">Channel is a voluntary, confidential support programme which focuses on providing support at an early stage to people who are identified as being vulnerable to being drawn. According to the Prevent duty guidance ‘having due regard’ means that the authorities should place an appropriate amount of weight on the need to prevent people being drawn into terrorism when they consider all the other factors relevant to how they carry out their usual functions. Terrorism” for these purposes has the same meaning as for the Terrorism Act 2000 (section 1(1) to (4) of that Act). into terrorism. </w:t>
+        <w:t xml:space="preserve">Channel is a voluntary, confidential support programme which focuses on providing support at an early stage to people who are identified as being vulnerable to being drawn. According to the Prevent duty guidance ‘having due regard’ means that the authorities should place an appropriate amount of weight on the need to prevent people being drawn into terrorism when they consider all the other factors relevant to how they carry out their usual functions. </w:t>
+      </w:r>
+      <w:r>
+        <w:lastRenderedPageBreak/>
+        <w:t xml:space="preserve">Terrorism” for these purposes has the same meaning as for the Terrorism Act 2000 (section 1(1) to (4) of that Act). into terrorism. </w:t>
       </w:r>
     </w:p>
     <w:p>
@@ -44188,15 +43892,7 @@
     <w:p/>
     <w:p>
       <w:r>
-        <w:t xml:space="preserve">(*An enhanced DBS check with barred list information will be appropriate for all staff as </w:t>
-      </w:r>
-      <w:proofErr w:type="gramStart"/>
-      <w:r>
-        <w:t>the majority of</w:t>
-      </w:r>
-      <w:proofErr w:type="gramEnd"/>
-      <w:r>
-        <w:t xml:space="preserve"> staff will be engaging in ‘regulated activity’.)</w:t>
+        <w:t>(*An enhanced DBS check with barred list information will be appropriate for all staff as the majority of staff will be engaging in ‘regulated activity’.)</w:t>
       </w:r>
     </w:p>
     <w:p/>
@@ -50745,15 +50441,7 @@
     <w:p/>
     <w:p>
       <w:r>
-        <w:t xml:space="preserve">Visitors to our school will inevitably </w:t>
-      </w:r>
-      <w:proofErr w:type="gramStart"/>
-      <w:r>
-        <w:t>come into contact with</w:t>
-      </w:r>
-      <w:proofErr w:type="gramEnd"/>
-      <w:r>
-        <w:t xml:space="preserve"> our children. </w:t>
+        <w:t xml:space="preserve">Visitors to our school will inevitably come into contact with our children. </w:t>
       </w:r>
     </w:p>
     <w:p/>
@@ -50765,15 +50453,7 @@
         <w:t xml:space="preserve"> and visiting speakers</w:t>
       </w:r>
       <w:r>
-        <w:t xml:space="preserve"> are in school for a single visit with less than 4 hours of contact with children, we will not require a DBS to be seen. We will require proof of their identity if available and for them to complete the relevant section in the visitor’s book. They </w:t>
-      </w:r>
-      <w:proofErr w:type="gramStart"/>
-      <w:r>
-        <w:t>will be accompanied by a member of staff at all times</w:t>
-      </w:r>
-      <w:proofErr w:type="gramEnd"/>
-      <w:r>
-        <w:t>.</w:t>
+        <w:t xml:space="preserve"> are in school for a single visit with less than 4 hours of contact with children, we will not require a DBS to be seen. We will require proof of their identity if available and for them to complete the relevant section in the visitor’s book. They will be accompanied by a member of staff at all times.</w:t>
       </w:r>
     </w:p>
     <w:p/>
@@ -50785,21 +50465,17 @@
         <w:t xml:space="preserve"> and visiting speakers</w:t>
       </w:r>
       <w:r>
-        <w:t xml:space="preserve"> are in school for multiple visit or require unsupervised contact with children, we will require a DBS to be seen. We will require proof of their identity and for them to complete the relevant section in the visitor’s book. They will not need to be accompanied by a member of staff. However, staff will continue to be observant.</w:t>
+        <w:t xml:space="preserve"> are in school for multiple visit or require unsupervised contact with children, we will require a DBS to be seen. We will require proof of their identity </w:t>
+      </w:r>
+      <w:r>
+        <w:lastRenderedPageBreak/>
+        <w:t>and for them to complete the relevant section in the visitor’s book. They will not need to be accompanied by a member of staff. However, staff will continue to be observant.</w:t>
       </w:r>
     </w:p>
     <w:p/>
     <w:p>
       <w:r>
-        <w:t xml:space="preserve">In some </w:t>
-      </w:r>
-      <w:proofErr w:type="gramStart"/>
-      <w:r>
-        <w:t>cases</w:t>
-      </w:r>
-      <w:proofErr w:type="gramEnd"/>
-      <w:r>
-        <w:t xml:space="preserve"> we recognise that ID badges (e.g. Ofsted, Worcestershire</w:t>
+        <w:t>In some cases we recognise that ID badges (e.g. Ofsted, Worcestershire</w:t>
       </w:r>
       <w:r>
         <w:t>) demonstrate that a visitor has been suitably checked by their employer.</w:t>
@@ -56925,6 +56601,7 @@
         </w:rPr>
       </w:pPr>
       <w:r>
+        <w:lastRenderedPageBreak/>
         <w:t>If</w:t>
       </w:r>
       <w:r>
@@ -60680,6 +60357,7 @@
         <w:pStyle w:val="Heading1"/>
       </w:pPr>
       <w:r>
+        <w:lastRenderedPageBreak/>
         <w:t>T</w:t>
       </w:r>
       <w:r>
@@ -64636,7 +64314,6 @@
         </w:rPr>
         <w:t xml:space="preserve"> </w:t>
       </w:r>
-      <w:proofErr w:type="gramStart"/>
       <w:r>
         <w:rPr>
           <w:spacing w:val="-1"/>
@@ -64679,7 +64356,6 @@
       <w:r>
         <w:t>ased</w:t>
       </w:r>
-      <w:proofErr w:type="gramEnd"/>
       <w:r>
         <w:rPr>
           <w:spacing w:val="11"/>
@@ -64906,21 +64582,17 @@
     </w:p>
     <w:p>
       <w:r>
-        <w:t xml:space="preserve">Safeguarding incidents and/or behaviours can be associated with factors outside the school and/or can occur between children outside the school. All staff, but especially the designated safeguarding lead and deputies </w:t>
+        <w:t xml:space="preserve">Safeguarding incidents and/or behaviours can be associated with factors outside the school and/or can occur between children outside the school. All staff, but especially the designated </w:t>
+      </w:r>
+      <w:r>
+        <w:lastRenderedPageBreak/>
+        <w:t xml:space="preserve">safeguarding lead and deputies </w:t>
       </w:r>
       <w:r>
         <w:t>will</w:t>
       </w:r>
       <w:r>
-        <w:t xml:space="preserve"> consider the context within which such incidents and/or behaviours occur. This is known as contextual safeguarding, which simply means assessments of children should consider whether wider environmental factors are present in a child’s life that are a threat to their safety and/or welfare. Children’s social care assessments should consider such </w:t>
-      </w:r>
-      <w:proofErr w:type="gramStart"/>
-      <w:r>
-        <w:t>factors</w:t>
-      </w:r>
-      <w:proofErr w:type="gramEnd"/>
-      <w:r>
-        <w:t xml:space="preserve"> so it is important that schools provide as much information as possible as part of the referral process. This will allow any assessment to consider all the available evidence and the full context of any abuse.</w:t>
+        <w:t xml:space="preserve"> consider the context within which such incidents and/or behaviours occur. This is known as contextual safeguarding, which simply means assessments of children should consider whether wider environmental factors are present in a child’s life that are a threat to their safety and/or welfare. Children’s social care assessments should consider such factors so it is important that schools provide as much information as possible as part of the referral process. This will allow any assessment to consider all the available evidence and the full context of any abuse.</w:t>
       </w:r>
     </w:p>
     <w:p>
@@ -65027,6 +64699,7 @@
         <w:pStyle w:val="Heading1"/>
       </w:pPr>
       <w:r>
+        <w:lastRenderedPageBreak/>
         <w:t>Early Help</w:t>
       </w:r>
     </w:p>
@@ -65089,37 +64762,6 @@
         <w:t xml:space="preserve"> local family centre is:</w:t>
       </w:r>
     </w:p>
-    <w:p>
-      <w:r>
-        <w:t>Riverside</w:t>
-      </w:r>
-      <w:r>
-        <w:t xml:space="preserve"> Family Centre - </w:t>
-      </w:r>
-      <w:r>
-        <w:t>81 Stourport Rd, Bewdley DY12 1BJ</w:t>
-      </w:r>
-      <w:r>
-        <w:t xml:space="preserve"> - </w:t>
-      </w:r>
-      <w:r>
-        <w:t>Phone: 01299 403796</w:t>
-      </w:r>
-      <w:r>
-        <w:t xml:space="preserve"> (Michelle </w:t>
-      </w:r>
-      <w:proofErr w:type="spellStart"/>
-      <w:r>
-        <w:t>Froggat</w:t>
-      </w:r>
-      <w:proofErr w:type="spellEnd"/>
-      <w:r>
-        <w:t>)</w:t>
-      </w:r>
-      <w:r>
-        <w:t xml:space="preserve"> </w:t>
-      </w:r>
-    </w:p>
     <w:p/>
     <w:p/>
     <w:p>
@@ -69819,6 +69461,7 @@
         <w:pStyle w:val="Heading1"/>
       </w:pPr>
       <w:r>
+        <w:lastRenderedPageBreak/>
         <w:t>F</w:t>
       </w:r>
       <w:r>
@@ -71562,18 +71205,10 @@
     </w:p>
     <w:p>
       <w:r>
-        <w:t xml:space="preserve">It applies regardless of </w:t>
-      </w:r>
-      <w:proofErr w:type="gramStart"/>
-      <w:r>
-        <w:t xml:space="preserve">whether </w:t>
-      </w:r>
-      <w:r>
-        <w:t>or not</w:t>
-      </w:r>
-      <w:proofErr w:type="gramEnd"/>
-      <w:r>
-        <w:t xml:space="preserve"> </w:t>
+        <w:t xml:space="preserve">It applies regardless of whether </w:t>
+      </w:r>
+      <w:r>
+        <w:t xml:space="preserve">or not </w:t>
       </w:r>
       <w:r>
         <w:t xml:space="preserve">the alleged abuse took place in the school. Allegations against a teacher who is no longer teaching and historical allegations of abuse will be referred to the police. </w:t>
@@ -71840,20 +71475,13 @@
         <w:pStyle w:val="Heading2"/>
       </w:pPr>
       <w:r>
+        <w:lastRenderedPageBreak/>
         <w:t>Suspension</w:t>
       </w:r>
     </w:p>
     <w:p>
       <w:r>
-        <w:t xml:space="preserve">Suspension will not be the default </w:t>
-      </w:r>
-      <w:proofErr w:type="gramStart"/>
-      <w:r>
-        <w:t>position, and</w:t>
-      </w:r>
-      <w:proofErr w:type="gramEnd"/>
-      <w:r>
-        <w:t xml:space="preserve"> will only be considered in cases where there is reason to suspect that a child or other children is/are at risk of harm, or the case is so serious that it might be grounds for dismissal. In such cases, we will only suspend an individual if we have considered all other options available and there is no reasonable alternative.</w:t>
+        <w:t>Suspension will not be the default position, and will only be considered in cases where there is reason to suspect that a child or other children is/are at risk of harm, or the case is so serious that it might be grounds for dismissal. In such cases, we will only suspend an individual if we have considered all other options available and there is no reasonable alternative.</w:t>
       </w:r>
     </w:p>
     <w:p/>
@@ -71907,15 +71535,7 @@
         </w:numPr>
       </w:pPr>
       <w:r>
-        <w:t xml:space="preserve">Moving the child or children to classes where they will not </w:t>
-      </w:r>
-      <w:proofErr w:type="gramStart"/>
-      <w:r>
-        <w:t>come into contact with</w:t>
-      </w:r>
-      <w:proofErr w:type="gramEnd"/>
-      <w:r>
-        <w:t xml:space="preserve"> the individual, making it clear that this is not a punishment and parents have been consulted</w:t>
+        <w:t>Moving the child or children to classes where they will not come into contact with the individual, making it clear that this is not a punishment and parents have been consulted</w:t>
       </w:r>
     </w:p>
     <w:p>
@@ -71945,15 +71565,7 @@
         </w:numPr>
       </w:pPr>
       <w:r>
-        <w:t xml:space="preserve">Substantiated: there is </w:t>
-      </w:r>
-      <w:proofErr w:type="gramStart"/>
-      <w:r>
-        <w:t>sufficient</w:t>
-      </w:r>
-      <w:proofErr w:type="gramEnd"/>
-      <w:r>
-        <w:t xml:space="preserve"> evidence to prove the allegation</w:t>
+        <w:t>Substantiated: there is sufficient evidence to prove the allegation</w:t>
       </w:r>
     </w:p>
     <w:p>
@@ -71965,15 +71577,7 @@
         </w:numPr>
       </w:pPr>
       <w:r>
-        <w:t xml:space="preserve">Malicious: there is </w:t>
-      </w:r>
-      <w:proofErr w:type="gramStart"/>
-      <w:r>
-        <w:t>sufficient</w:t>
-      </w:r>
-      <w:proofErr w:type="gramEnd"/>
-      <w:r>
-        <w:t xml:space="preserve"> evidence to disprove the allegation and there has been a deliberate act to deceive</w:t>
+        <w:t>Malicious: there is sufficient evidence to disprove the allegation and there has been a deliberate act to deceive</w:t>
       </w:r>
     </w:p>
     <w:p>
@@ -71985,15 +71589,7 @@
         </w:numPr>
       </w:pPr>
       <w:r>
-        <w:t xml:space="preserve">False: there is </w:t>
-      </w:r>
-      <w:proofErr w:type="gramStart"/>
-      <w:r>
-        <w:t>sufficient</w:t>
-      </w:r>
-      <w:proofErr w:type="gramEnd"/>
-      <w:r>
-        <w:t xml:space="preserve"> evidence to disprove the allegation</w:t>
+        <w:t>False: there is sufficient evidence to disprove the allegation</w:t>
       </w:r>
     </w:p>
     <w:p>
@@ -72077,7 +71673,11 @@
         </w:numPr>
       </w:pPr>
       <w:r>
-        <w:t>Inform the accused individual of the concerns or allegations and likely course of action as soon as possible after speaking to the designated officer (and the police or children’s social care services, where necessary). Where the police and/or children’s social care services are involved, the case manager will only share such information with the individual as has been agreed with those agencies</w:t>
+        <w:t xml:space="preserve">Inform the accused individual of the concerns or allegations and likely course of action as soon as possible after speaking to the designated officer (and the police or children’s </w:t>
+      </w:r>
+      <w:r>
+        <w:lastRenderedPageBreak/>
+        <w:t>social care services, where necessary). Where the police and/or children’s social care services are involved, the case manager will only share such information with the individual as has been agreed with those agencies</w:t>
       </w:r>
     </w:p>
     <w:p>
@@ -72178,6 +71778,7 @@
     </w:p>
     <w:p>
       <w:r>
+        <w:lastRenderedPageBreak/>
         <w:t>If the school is made aware that the secretary of state has made an interim prohibition order in respect of an individual, we will immediately suspend that individual from teaching, pending the findings of the investigation by the Teaching Regulation Agency.</w:t>
       </w:r>
     </w:p>
@@ -72261,15 +71862,7 @@
         </w:numPr>
       </w:pPr>
       <w:r>
-        <w:t xml:space="preserve">The case manager will discuss with the local authority’s designated officer whether any further action, including disciplinary action, is appropriate and, if so, how to proceed, </w:t>
-      </w:r>
-      <w:proofErr w:type="gramStart"/>
-      <w:r>
-        <w:t>taking into account</w:t>
-      </w:r>
-      <w:proofErr w:type="gramEnd"/>
-      <w:r>
-        <w:t xml:space="preserve"> information provided by the police and/or children’s social care services.</w:t>
+        <w:t>The case manager will discuss with the local authority’s designated officer whether any further action, including disciplinary action, is appropriate and, if so, how to proceed, taking into account information provided by the police and/or children’s social care services.</w:t>
       </w:r>
     </w:p>
     <w:p>
@@ -72371,7 +71964,11 @@
         </w:numPr>
       </w:pPr>
       <w:r>
-        <w:t>If an allegation is shown to be deliberately invented, or malicious, the headteacher, or other appropriate person in the case of an allegation against the headteacher, will consider whether any disciplinary action is appropriate against the pupil(s) who made it, or whether the police should be asked to consider whether action against those who made the allegation might be appropriate, even if they are not a pupil.</w:t>
+        <w:t xml:space="preserve">If an allegation is shown to be deliberately invented, or malicious, the headteacher, or other appropriate person in the case of an allegation against the headteacher, will consider whether any disciplinary action is appropriate against the pupil(s) who made it, </w:t>
+      </w:r>
+      <w:r>
+        <w:lastRenderedPageBreak/>
+        <w:t>or whether the police should be asked to consider whether action against those who made the allegation might be appropriate, even if they are not a pupil.</w:t>
       </w:r>
     </w:p>
     <w:p>
@@ -72583,7 +72180,11 @@
     </w:p>
     <w:p>
       <w:r>
-        <w:t xml:space="preserve">After any cases where the allegations are substantiated, we will review the circumstances of the case with the local authority’s designated officer to determine whether there are any improvements that we can make to the school’s procedures or practice to help prevent similar events in the future. </w:t>
+        <w:t xml:space="preserve">After any cases where the allegations are substantiated, we will review the circumstances of the case with the local authority’s designated officer to determine whether there are any </w:t>
+      </w:r>
+      <w:r>
+        <w:lastRenderedPageBreak/>
+        <w:t xml:space="preserve">improvements that we can make to the school’s procedures or practice to help prevent similar events in the future. </w:t>
       </w:r>
     </w:p>
     <w:p/>
@@ -72735,21 +72336,7 @@
         <w:rPr>
           <w:spacing w:val="-1"/>
         </w:rPr>
-        <w:t xml:space="preserve">, </w:t>
-      </w:r>
-      <w:proofErr w:type="gramStart"/>
-      <w:r>
-        <w:rPr>
-          <w:spacing w:val="-1"/>
-        </w:rPr>
-        <w:t>other</w:t>
-      </w:r>
-      <w:proofErr w:type="gramEnd"/>
-      <w:r>
-        <w:rPr>
-          <w:spacing w:val="-1"/>
-        </w:rPr>
-        <w:t xml:space="preserve"> visitor, </w:t>
+        <w:t xml:space="preserve">, other visitor, </w:t>
       </w:r>
       <w:r>
         <w:rPr>
@@ -72936,6 +72523,7 @@
     </w:p>
     <w:p>
       <w:r>
+        <w:lastRenderedPageBreak/>
         <w:t>Annex</w:t>
       </w:r>
       <w:r>
@@ -73309,11 +72897,7 @@
           </w:tcPr>
           <w:p>
             <w:r>
-              <w:t xml:space="preserve">Advice for </w:t>
-            </w:r>
-            <w:proofErr w:type="gramStart"/>
-            <w:r>
-              <w:t>5-11</w:t>
+              <w:t>Advice for 5-11</w:t>
             </w:r>
             <w:r>
               <w:t xml:space="preserve"> </w:t>
@@ -73321,7 +72905,6 @@
             <w:r>
               <w:t>year-old</w:t>
             </w:r>
-            <w:proofErr w:type="gramEnd"/>
             <w:r>
               <w:t xml:space="preserve"> witnesses in criminal courts</w:t>
             </w:r>
@@ -73378,15 +72961,7 @@
           </w:tcPr>
           <w:p>
             <w:r>
-              <w:t xml:space="preserve">Advice for </w:t>
-            </w:r>
-            <w:proofErr w:type="gramStart"/>
-            <w:r>
-              <w:t>12-17 year old</w:t>
-            </w:r>
-            <w:proofErr w:type="gramEnd"/>
-            <w:r>
-              <w:t xml:space="preserve"> witnesses in criminal courts</w:t>
+              <w:t>Advice for 12-17 year old witnesses in criminal courts</w:t>
             </w:r>
           </w:p>
         </w:tc>
@@ -73998,15 +73573,7 @@
           </w:p>
           <w:p>
             <w:r>
-              <w:t>(</w:t>
-            </w:r>
-            <w:proofErr w:type="gramStart"/>
-            <w:r>
-              <w:t>so</w:t>
-            </w:r>
-            <w:proofErr w:type="gramEnd"/>
-            <w:r>
-              <w:t xml:space="preserve"> called)</w:t>
+              <w:t>(so called)</w:t>
             </w:r>
           </w:p>
         </w:tc>
@@ -74267,13 +73834,8 @@
             </w:tcBorders>
           </w:tcPr>
           <w:p>
-            <w:proofErr w:type="gramStart"/>
             <w:r>
-              <w:t>Medical-conditions</w:t>
-            </w:r>
-            <w:proofErr w:type="gramEnd"/>
-            <w:r>
-              <w:t>: supporting pupils at school</w:t>
+              <w:t>Medical-conditions: supporting pupils at school</w:t>
             </w:r>
           </w:p>
         </w:tc>
@@ -74901,6 +74463,7 @@
     </w:tbl>
     <w:p>
       <w:r>
+        <w:lastRenderedPageBreak/>
         <w:t xml:space="preserve">Appendix 1: </w:t>
       </w:r>
       <w:r>
@@ -81026,7 +80589,7 @@
 </file>
 
 <file path=customXml/itemProps1.xml><?xml version="1.0" encoding="utf-8"?>
-<ds:datastoreItem xmlns:ds="http://schemas.openxmlformats.org/officeDocument/2006/customXml" ds:itemID="{2F81A81F-F181-4E00-9F7C-E8CF6DB24CA2}">
+<ds:datastoreItem xmlns:ds="http://schemas.openxmlformats.org/officeDocument/2006/customXml" ds:itemID="{9A3C2639-FC15-4B8B-A4D1-FD7A5290EE5A}">
   <ds:schemaRefs>
     <ds:schemaRef ds:uri="http://schemas.openxmlformats.org/officeDocument/2006/bibliography"/>
   </ds:schemaRefs>

</xml_diff>